<commit_message>
I must fix bugs with threads and scores, beyond that, lab is done, looking forward to end it very soon
</commit_message>
<xml_diff>
--- a/docs/U6_JuegoAtrapalas_Enunciado.docx
+++ b/docs/U6_JuegoAtrapalas_Enunciado.docx
@@ -211,15 +211,7 @@
           <w:sz w:val="20"/>
           <w:szCs w:val="20"/>
         </w:rPr>
-        <w:t xml:space="preserve">OE6.2 </w:t>
-      </w:r>
-      <w:r>
-        <w:rPr>
-          <w:rFonts w:ascii="Calibri" w:eastAsia="Calibri" w:hAnsi="Calibri" w:cs="Calibri"/>
-          <w:sz w:val="20"/>
-          <w:szCs w:val="20"/>
-        </w:rPr>
-        <w:t>Construir interfaces de usuario que incluyan gráficas en 2 dimensiones como una alternativa en la presentación de información al usuario.</w:t>
+        <w:t>OE6.2 Construir interfaces de usuario que incluyan gráficas en 2 dimensiones como una alternativa en la presentación de información al usuario.</w:t>
       </w:r>
     </w:p>
     <w:p>
@@ -276,14 +268,7 @@
           <w:sz w:val="20"/>
           <w:szCs w:val="20"/>
         </w:rPr>
-        <w:t>Lea cuidadosamente el enunciado, la documentación suministrada y cada uno de los puntos que debe desarrollar antes de empezar su desarrollo. Pregunte a su profesor cualquier duda respecto al enunciado o a los requerimientos funcionales que debe desarrollar</w:t>
-      </w:r>
-      <w:r>
-        <w:rPr>
-          <w:sz w:val="20"/>
-          <w:szCs w:val="20"/>
-        </w:rPr>
-        <w:t>.</w:t>
+        <w:t>Lea cuidadosamente el enunciado, la documentación suministrada y cada uno de los puntos que debe desarrollar antes de empezar su desarrollo. Pregunte a su profesor cualquier duda respecto al enunciado o a los requerimientos funcionales que debe desarrollar.</w:t>
       </w:r>
     </w:p>
     <w:p>
@@ -320,7 +305,25 @@
             <w:szCs w:val="20"/>
             <w:u w:val="single"/>
           </w:rPr>
-          <w:t>ver rúbrica</w:t>
+          <w:t>ver rúbri</w:t>
+        </w:r>
+        <w:r>
+          <w:rPr>
+            <w:color w:val="1155CC"/>
+            <w:sz w:val="20"/>
+            <w:szCs w:val="20"/>
+            <w:u w:val="single"/>
+          </w:rPr>
+          <w:t>c</w:t>
+        </w:r>
+        <w:r>
+          <w:rPr>
+            <w:color w:val="1155CC"/>
+            <w:sz w:val="20"/>
+            <w:szCs w:val="20"/>
+            <w:u w:val="single"/>
+          </w:rPr>
+          <w:t>a</w:t>
         </w:r>
       </w:hyperlink>
       <w:r>
@@ -399,17 +402,8 @@
           <w:sz w:val="20"/>
           <w:szCs w:val="20"/>
         </w:rPr>
-        <w:t>El trabajo</w:t>
+        <w:t>El trabajo será entregado en la fecha y hora establecida en Moodle.</w:t>
       </w:r>
-      <w:r>
-        <w:rPr>
-          <w:sz w:val="20"/>
-          <w:szCs w:val="20"/>
-        </w:rPr>
-        <w:t xml:space="preserve"> será entregado en la fecha y hora establecida en Moodle.</w:t>
-      </w:r>
-      <w:bookmarkStart w:id="0" w:name="_GoBack"/>
-      <w:bookmarkEnd w:id="0"/>
     </w:p>
     <w:p>
       <w:pPr>
@@ -479,10 +473,7 @@
         <w:jc w:val="both"/>
       </w:pPr>
       <w:r>
-        <w:t>Con el auge de las aplicaciones para móviles y sobre todo los juegos para estos dispositivos, usted ha notado que para que un juego tenga éxito no tiene que ser necesariamente muy elaborado. Usted ha visto juegos bastante sencillos que han tenido gran acog</w:t>
-      </w:r>
-      <w:r>
-        <w:t>ida precisamente gracias a su sencillez.</w:t>
+        <w:t>Con el auge de las aplicaciones para móviles y sobre todo los juegos para estos dispositivos, usted ha notado que para que un juego tenga éxito no tiene que ser necesariamente muy elaborado. Usted ha visto juegos bastante sencillos que han tenido gran acogida precisamente gracias a su sencillez.</w:t>
       </w:r>
     </w:p>
     <w:p>
@@ -517,10 +508,7 @@
       </w:r>
       <w:proofErr w:type="gramEnd"/>
       <w:r>
-        <w:t xml:space="preserve"> pero aún no tiene tanta destreza como en Java. Tiene una idea y quiere desarrollar rápidamente un prototipo para hacer pruebas sobre el juego para ver</w:t>
-      </w:r>
-      <w:r>
-        <w:t xml:space="preserve"> si es prometedor, por lo </w:t>
+        <w:t xml:space="preserve"> pero aún no tiene tanta destreza como en Java. Tiene una idea y quiere desarrollar rápidamente un prototipo para hacer pruebas sobre el juego para ver si es prometedor, por lo </w:t>
       </w:r>
       <w:proofErr w:type="gramStart"/>
       <w:r>
@@ -555,10 +543,7 @@
         <w:jc w:val="both"/>
       </w:pPr>
       <w:r>
-        <w:t>La idea, como se indicó antes, es bastante sencilla y se explica a continuación: a</w:t>
-      </w:r>
-      <w:r>
-        <w:t xml:space="preserve">parecen unas esferas en la pantalla moviéndose, algunas horizontal y otras verticalmente. Durante su movimiento, si la esfera alcanza un extremo de la ventana de juego, ésta </w:t>
+        <w:t xml:space="preserve">La idea, como se indicó antes, es bastante sencilla y se explica a continuación: aparecen unas esferas en la pantalla moviéndose, algunas horizontal y otras verticalmente. Durante su movimiento, si la esfera alcanza un extremo de la ventana de juego, ésta </w:t>
       </w:r>
       <w:proofErr w:type="gramStart"/>
       <w:r>
@@ -566,10 +551,7 @@
       </w:r>
       <w:proofErr w:type="gramEnd"/>
       <w:r>
-        <w:t xml:space="preserve"> se moverá ahora en sentido contrario. El jugador debe detenerlas hacie</w:t>
-      </w:r>
-      <w:r>
-        <w:t>ndo clic sobre cada una de las esferas que aparecen en la pantalla, lo más rápido posible y antes de que reboten. Por cada rebote, el contador de rebotes aumentará. El mejor jugador es aquel que detenga todas las esferas con la menor cantidad de rebotes.</w:t>
+        <w:t xml:space="preserve"> se moverá ahora en sentido contrario. El jugador debe detenerlas haciendo clic sobre cada una de las esferas que aparecen en la pantalla, lo más rápido posible y antes de que reboten. Por cada rebote, el contador de rebotes aumentará. El mejor jugador es aquel que detenga todas las esferas con la menor cantidad de rebotes.</w:t>
       </w:r>
       <w:r>
         <w:rPr>
@@ -712,10 +694,7 @@
         <w:jc w:val="both"/>
       </w:pPr>
       <w:r>
-        <w:t xml:space="preserve">Las líneas </w:t>
-      </w:r>
-      <w:r>
-        <w:t xml:space="preserve">en blanco deben ser ignoradas. Las que inicien con el símbolo # son líneas de comentarios, por </w:t>
+        <w:t xml:space="preserve">Las líneas en blanco deben ser ignoradas. Las que inicien con el símbolo # son líneas de comentarios, por </w:t>
       </w:r>
       <w:proofErr w:type="gramStart"/>
       <w:r>
@@ -723,13 +702,7 @@
       </w:r>
       <w:proofErr w:type="gramEnd"/>
       <w:r>
-        <w:t xml:space="preserve"> también deben ser ignoradas. La primera línea válida es un número entero que indica el nivel de dificultad del juego que tiene ese archivo. Son tres nivele</w:t>
-      </w:r>
-      <w:r>
-        <w:t>s posibles 0, 1 y 2. En el resto del archivo, cada línea válida representa una esfera y tiene los valores de las características de la esfera en el siguiente orden y separados por tabulador (“\t”): diámetro de la esfera, posición en X, posición en Y, tiemp</w:t>
-      </w:r>
-      <w:r>
-        <w:t>o de espera (para su movimiento), dirección inicial del movimiento de la esfera, cantidad de rebotes y si está detenida. Su programa debe tener la capacidad de leer un archivo como el descrito, el cual debe ser leído y cargado en los objetos del modelo.</w:t>
+        <w:t xml:space="preserve"> también deben ser ignoradas. La primera línea válida es un número entero que indica el nivel de dificultad del juego que tiene ese archivo. Son tres niveles posibles 0, 1 y 2. En el resto del archivo, cada línea válida representa una esfera y tiene los valores de las características de la esfera en el siguiente orden y separados por tabulador (“\t”): diámetro de la esfera, posición en X, posición en Y, tiempo de espera (para su movimiento), dirección inicial del movimiento de la esfera, cantidad de rebotes y si está detenida. Su programa debe tener la capacidad de leer un archivo como el descrito, el cual debe ser leído y cargado en los objetos del modelo.</w:t>
       </w:r>
     </w:p>
     <w:p>
@@ -756,16 +729,7 @@
         <w:jc w:val="both"/>
       </w:pPr>
       <w:r>
-        <w:t>U</w:t>
-      </w:r>
-      <w:r>
-        <w:t>na vez el jugador ha detenido todas las esferas, si su puntaje (la cantidad de rebotes) se encuentra dentro de las mejores 10 del nivel de dificultad, entonces se le pide su nombre y éste junto con el puntaje queda guardado en el Hall de la Fama. Pero para</w:t>
-      </w:r>
-      <w:r>
-        <w:t xml:space="preserve"> que esto ocurra de forma permanente se requiere que los datos sean persistentes. Sin embargo, un archivo de texto sería demasiado fácil de modificar fuera del programa, por lo que un usuario podría agregarse fácilmente a través de un editor de texto y pon</w:t>
-      </w:r>
-      <w:r>
-        <w:t xml:space="preserve">erse un excelente (o imposible) puntaje, que realmente no es cierto. Por lo anterior, tanto la escritura y la lectura de los puntajes se llevará a cabo a través de </w:t>
+        <w:t xml:space="preserve">Una vez el jugador ha detenido todas las esferas, si su puntaje (la cantidad de rebotes) se encuentra dentro de las mejores 10 del nivel de dificultad, entonces se le pide su nombre y éste junto con el puntaje queda guardado en el Hall de la Fama. Pero para que esto ocurra de forma permanente se requiere que los datos sean persistentes. Sin embargo, un archivo de texto sería demasiado fácil de modificar fuera del programa, por lo que un usuario podría agregarse fácilmente a través de un editor de texto y ponerse un excelente (o imposible) puntaje, que realmente no es cierto. Por lo anterior, tanto la escritura y la lectura de los puntajes se llevará a cabo a través de </w:t>
       </w:r>
       <w:proofErr w:type="spellStart"/>
       <w:r>
@@ -773,10 +737,7 @@
       </w:r>
       <w:proofErr w:type="spellEnd"/>
       <w:r>
-        <w:t>. Cuando el programa se cierra debe guardarse la información el puntaje y al ab</w:t>
-      </w:r>
-      <w:r>
-        <w:t xml:space="preserve">rirse de nuevo, si se consulta esta información a través de la opción del menú debe visualizarse pues el objeto ha sido </w:t>
+        <w:t xml:space="preserve">. Cuando el programa se cierra debe guardarse la información el puntaje y al abrirse de nuevo, si se consulta esta información a través de la opción del menú debe visualizarse pues el objeto ha sido </w:t>
       </w:r>
       <w:proofErr w:type="spellStart"/>
       <w:r>
@@ -857,7 +818,3165 @@
           <w:between w:val="nil"/>
         </w:pBdr>
         <w:jc w:val="both"/>
-      </w:pPr>
+        <w:rPr>
+          <w:b/>
+          <w:bCs/>
+          <w:sz w:val="24"/>
+          <w:szCs w:val="24"/>
+        </w:rPr>
+      </w:pPr>
+    </w:p>
+    <w:p>
+      <w:pPr>
+        <w:pBdr>
+          <w:top w:val="nil"/>
+          <w:left w:val="nil"/>
+          <w:bottom w:val="nil"/>
+          <w:right w:val="nil"/>
+          <w:between w:val="nil"/>
+        </w:pBdr>
+        <w:jc w:val="both"/>
+        <w:rPr>
+          <w:b/>
+          <w:bCs/>
+          <w:sz w:val="24"/>
+          <w:szCs w:val="24"/>
+        </w:rPr>
+      </w:pPr>
+    </w:p>
+    <w:p>
+      <w:pPr>
+        <w:pBdr>
+          <w:top w:val="nil"/>
+          <w:left w:val="nil"/>
+          <w:bottom w:val="nil"/>
+          <w:right w:val="nil"/>
+          <w:between w:val="nil"/>
+        </w:pBdr>
+        <w:jc w:val="both"/>
+        <w:rPr>
+          <w:b/>
+          <w:bCs/>
+          <w:sz w:val="24"/>
+          <w:szCs w:val="24"/>
+        </w:rPr>
+      </w:pPr>
+    </w:p>
+    <w:p>
+      <w:pPr>
+        <w:pBdr>
+          <w:top w:val="nil"/>
+          <w:left w:val="nil"/>
+          <w:bottom w:val="nil"/>
+          <w:right w:val="nil"/>
+          <w:between w:val="nil"/>
+        </w:pBdr>
+        <w:jc w:val="both"/>
+        <w:rPr>
+          <w:b/>
+          <w:bCs/>
+          <w:sz w:val="24"/>
+          <w:szCs w:val="24"/>
+        </w:rPr>
+      </w:pPr>
+      <w:r>
+        <w:rPr>
+          <w:b/>
+          <w:bCs/>
+          <w:sz w:val="24"/>
+          <w:szCs w:val="24"/>
+        </w:rPr>
+        <w:t>DESARROLLO</w:t>
+      </w:r>
+    </w:p>
+    <w:p>
+      <w:pPr>
+        <w:pBdr>
+          <w:top w:val="nil"/>
+          <w:left w:val="nil"/>
+          <w:bottom w:val="nil"/>
+          <w:right w:val="nil"/>
+          <w:between w:val="nil"/>
+        </w:pBdr>
+        <w:jc w:val="both"/>
+        <w:rPr>
+          <w:b/>
+          <w:bCs/>
+          <w:sz w:val="24"/>
+          <w:szCs w:val="24"/>
+        </w:rPr>
+      </w:pPr>
+    </w:p>
+    <w:p>
+      <w:pPr>
+        <w:pBdr>
+          <w:top w:val="nil"/>
+          <w:left w:val="nil"/>
+          <w:bottom w:val="nil"/>
+          <w:right w:val="nil"/>
+          <w:between w:val="nil"/>
+        </w:pBdr>
+        <w:jc w:val="both"/>
+        <w:rPr>
+          <w:b/>
+          <w:bCs/>
+          <w:sz w:val="24"/>
+          <w:szCs w:val="24"/>
+        </w:rPr>
+      </w:pPr>
+      <w:r>
+        <w:rPr>
+          <w:b/>
+          <w:bCs/>
+          <w:sz w:val="24"/>
+          <w:szCs w:val="24"/>
+        </w:rPr>
+        <w:t>REQUERIMIENTOS FUNCIONALES</w:t>
+      </w:r>
+    </w:p>
+    <w:p>
+      <w:pPr>
+        <w:pBdr>
+          <w:top w:val="nil"/>
+          <w:left w:val="nil"/>
+          <w:bottom w:val="nil"/>
+          <w:right w:val="nil"/>
+          <w:between w:val="nil"/>
+        </w:pBdr>
+        <w:jc w:val="both"/>
+      </w:pPr>
+    </w:p>
+    <w:tbl>
+      <w:tblPr>
+        <w:tblW w:w="9847" w:type="dxa"/>
+        <w:jc w:val="center"/>
+        <w:tblBorders>
+          <w:top w:val="single" w:sz="4" w:space="0" w:color="000000"/>
+          <w:left w:val="single" w:sz="4" w:space="0" w:color="000000"/>
+          <w:bottom w:val="single" w:sz="4" w:space="0" w:color="000000"/>
+          <w:right w:val="single" w:sz="4" w:space="0" w:color="000000"/>
+          <w:insideH w:val="single" w:sz="4" w:space="0" w:color="000000"/>
+          <w:insideV w:val="single" w:sz="4" w:space="0" w:color="000000"/>
+        </w:tblBorders>
+        <w:tblLayout w:type="fixed"/>
+        <w:tblLook w:val="0000" w:firstRow="0" w:lastRow="0" w:firstColumn="0" w:lastColumn="0" w:noHBand="0" w:noVBand="0"/>
+      </w:tblPr>
+      <w:tblGrid>
+        <w:gridCol w:w="1762"/>
+        <w:gridCol w:w="8085"/>
+      </w:tblGrid>
+      <w:tr>
+        <w:trPr>
+          <w:jc w:val="center"/>
+        </w:trPr>
+        <w:tc>
+          <w:tcPr>
+            <w:tcW w:w="1762" w:type="dxa"/>
+            <w:tcBorders>
+              <w:top w:val="single" w:sz="4" w:space="0" w:color="000000"/>
+              <w:left w:val="single" w:sz="4" w:space="0" w:color="000000"/>
+              <w:bottom w:val="single" w:sz="4" w:space="0" w:color="000000"/>
+              <w:right w:val="single" w:sz="4" w:space="0" w:color="000000"/>
+            </w:tcBorders>
+            <w:shd w:val="clear" w:color="auto" w:fill="F3F3F3"/>
+            <w:vAlign w:val="center"/>
+          </w:tcPr>
+          <w:p>
+            <w:pPr>
+              <w:pBdr>
+                <w:top w:val="nil"/>
+                <w:left w:val="nil"/>
+                <w:bottom w:val="nil"/>
+                <w:right w:val="nil"/>
+                <w:between w:val="nil"/>
+              </w:pBdr>
+              <w:spacing w:after="100"/>
+              <w:rPr>
+                <w:b/>
+                <w:color w:val="000000"/>
+                <w:sz w:val="24"/>
+                <w:szCs w:val="24"/>
+              </w:rPr>
+            </w:pPr>
+            <w:r>
+              <w:rPr>
+                <w:b/>
+                <w:color w:val="000000"/>
+                <w:sz w:val="24"/>
+                <w:szCs w:val="24"/>
+              </w:rPr>
+              <w:t>Nombre</w:t>
+            </w:r>
+          </w:p>
+        </w:tc>
+        <w:tc>
+          <w:tcPr>
+            <w:tcW w:w="8085" w:type="dxa"/>
+            <w:tcBorders>
+              <w:top w:val="single" w:sz="4" w:space="0" w:color="000000"/>
+              <w:left w:val="single" w:sz="4" w:space="0" w:color="000000"/>
+              <w:bottom w:val="single" w:sz="4" w:space="0" w:color="000000"/>
+              <w:right w:val="single" w:sz="4" w:space="0" w:color="000000"/>
+            </w:tcBorders>
+          </w:tcPr>
+          <w:p>
+            <w:pPr>
+              <w:pBdr>
+                <w:top w:val="nil"/>
+                <w:left w:val="nil"/>
+                <w:bottom w:val="nil"/>
+                <w:right w:val="nil"/>
+                <w:between w:val="nil"/>
+              </w:pBdr>
+              <w:spacing w:after="100"/>
+              <w:rPr>
+                <w:b/>
+                <w:color w:val="000000"/>
+                <w:sz w:val="24"/>
+                <w:szCs w:val="24"/>
+              </w:rPr>
+            </w:pPr>
+            <w:r>
+              <w:rPr>
+                <w:b/>
+                <w:color w:val="000000"/>
+                <w:sz w:val="24"/>
+                <w:szCs w:val="24"/>
+              </w:rPr>
+              <w:t>R</w:t>
+            </w:r>
+            <w:r>
+              <w:rPr>
+                <w:b/>
+                <w:color w:val="000000"/>
+                <w:sz w:val="24"/>
+                <w:szCs w:val="24"/>
+              </w:rPr>
+              <w:t>.F</w:t>
+            </w:r>
+            <w:r>
+              <w:rPr>
+                <w:b/>
+                <w:color w:val="000000"/>
+                <w:sz w:val="24"/>
+                <w:szCs w:val="24"/>
+              </w:rPr>
+              <w:t xml:space="preserve">. </w:t>
+            </w:r>
+            <w:r>
+              <w:rPr>
+                <w:b/>
+                <w:color w:val="000000"/>
+                <w:sz w:val="24"/>
+                <w:szCs w:val="24"/>
+              </w:rPr>
+              <w:t>1</w:t>
+            </w:r>
+            <w:r>
+              <w:rPr>
+                <w:b/>
+                <w:color w:val="000000"/>
+                <w:sz w:val="24"/>
+                <w:szCs w:val="24"/>
+              </w:rPr>
+              <w:t xml:space="preserve">. </w:t>
+            </w:r>
+            <w:r>
+              <w:rPr>
+                <w:b/>
+                <w:color w:val="000000"/>
+                <w:sz w:val="24"/>
+                <w:szCs w:val="24"/>
+              </w:rPr>
+              <w:t>Detener una bola</w:t>
+            </w:r>
+          </w:p>
+        </w:tc>
+      </w:tr>
+      <w:tr>
+        <w:trPr>
+          <w:jc w:val="center"/>
+        </w:trPr>
+        <w:tc>
+          <w:tcPr>
+            <w:tcW w:w="1762" w:type="dxa"/>
+            <w:tcBorders>
+              <w:top w:val="single" w:sz="4" w:space="0" w:color="000000"/>
+              <w:left w:val="single" w:sz="4" w:space="0" w:color="000000"/>
+              <w:bottom w:val="single" w:sz="4" w:space="0" w:color="000000"/>
+              <w:right w:val="single" w:sz="4" w:space="0" w:color="000000"/>
+            </w:tcBorders>
+            <w:shd w:val="clear" w:color="auto" w:fill="F3F3F3"/>
+            <w:vAlign w:val="center"/>
+          </w:tcPr>
+          <w:p>
+            <w:pPr>
+              <w:pBdr>
+                <w:top w:val="nil"/>
+                <w:left w:val="nil"/>
+                <w:bottom w:val="nil"/>
+                <w:right w:val="nil"/>
+                <w:between w:val="nil"/>
+              </w:pBdr>
+              <w:spacing w:after="100"/>
+              <w:rPr>
+                <w:b/>
+                <w:color w:val="000000"/>
+                <w:sz w:val="24"/>
+                <w:szCs w:val="24"/>
+              </w:rPr>
+            </w:pPr>
+            <w:r>
+              <w:rPr>
+                <w:b/>
+                <w:color w:val="000000"/>
+                <w:sz w:val="24"/>
+                <w:szCs w:val="24"/>
+              </w:rPr>
+              <w:t>Resumen</w:t>
+            </w:r>
+          </w:p>
+        </w:tc>
+        <w:tc>
+          <w:tcPr>
+            <w:tcW w:w="8085" w:type="dxa"/>
+            <w:tcBorders>
+              <w:top w:val="single" w:sz="4" w:space="0" w:color="000000"/>
+              <w:left w:val="single" w:sz="4" w:space="0" w:color="000000"/>
+              <w:bottom w:val="single" w:sz="4" w:space="0" w:color="000000"/>
+              <w:right w:val="single" w:sz="4" w:space="0" w:color="000000"/>
+            </w:tcBorders>
+          </w:tcPr>
+          <w:p>
+            <w:pPr>
+              <w:pBdr>
+                <w:top w:val="nil"/>
+                <w:left w:val="nil"/>
+                <w:bottom w:val="nil"/>
+                <w:right w:val="nil"/>
+                <w:between w:val="nil"/>
+              </w:pBdr>
+              <w:spacing w:after="100"/>
+              <w:rPr>
+                <w:color w:val="000000"/>
+                <w:sz w:val="24"/>
+                <w:szCs w:val="24"/>
+              </w:rPr>
+            </w:pPr>
+            <w:r>
+              <w:rPr>
+                <w:color w:val="000000"/>
+                <w:sz w:val="24"/>
+                <w:szCs w:val="24"/>
+              </w:rPr>
+              <w:t xml:space="preserve"> El usuario </w:t>
+            </w:r>
+            <w:r>
+              <w:rPr>
+                <w:color w:val="000000"/>
+                <w:sz w:val="24"/>
+                <w:szCs w:val="24"/>
+              </w:rPr>
+              <w:t>puede darle clic a una bola en movimiento para así poder detenerla</w:t>
+            </w:r>
+            <w:r>
+              <w:rPr>
+                <w:color w:val="000000"/>
+                <w:sz w:val="24"/>
+                <w:szCs w:val="24"/>
+              </w:rPr>
+              <w:t>.</w:t>
+            </w:r>
+          </w:p>
+        </w:tc>
+      </w:tr>
+      <w:tr>
+        <w:trPr>
+          <w:trHeight w:val="300"/>
+          <w:jc w:val="center"/>
+        </w:trPr>
+        <w:tc>
+          <w:tcPr>
+            <w:tcW w:w="9847" w:type="dxa"/>
+            <w:gridSpan w:val="2"/>
+            <w:tcBorders>
+              <w:top w:val="single" w:sz="4" w:space="0" w:color="000000"/>
+              <w:left w:val="single" w:sz="4" w:space="0" w:color="000000"/>
+              <w:bottom w:val="single" w:sz="4" w:space="0" w:color="000000"/>
+              <w:right w:val="single" w:sz="4" w:space="0" w:color="000000"/>
+            </w:tcBorders>
+            <w:shd w:val="clear" w:color="auto" w:fill="737373"/>
+            <w:vAlign w:val="center"/>
+          </w:tcPr>
+          <w:p>
+            <w:pPr>
+              <w:pBdr>
+                <w:top w:val="nil"/>
+                <w:left w:val="nil"/>
+                <w:bottom w:val="nil"/>
+                <w:right w:val="nil"/>
+                <w:between w:val="nil"/>
+              </w:pBdr>
+              <w:spacing w:after="100"/>
+              <w:rPr>
+                <w:b/>
+                <w:color w:val="FFFFFF"/>
+                <w:sz w:val="24"/>
+                <w:szCs w:val="24"/>
+              </w:rPr>
+            </w:pPr>
+            <w:r>
+              <w:rPr>
+                <w:b/>
+                <w:color w:val="FFFFFF"/>
+                <w:sz w:val="24"/>
+                <w:szCs w:val="24"/>
+              </w:rPr>
+              <w:t>Entradas</w:t>
+            </w:r>
+          </w:p>
+        </w:tc>
+      </w:tr>
+      <w:tr>
+        <w:trPr>
+          <w:jc w:val="center"/>
+        </w:trPr>
+        <w:tc>
+          <w:tcPr>
+            <w:tcW w:w="9847" w:type="dxa"/>
+            <w:gridSpan w:val="2"/>
+            <w:tcBorders>
+              <w:top w:val="single" w:sz="4" w:space="0" w:color="000000"/>
+              <w:left w:val="single" w:sz="4" w:space="0" w:color="000000"/>
+              <w:bottom w:val="single" w:sz="4" w:space="0" w:color="000000"/>
+              <w:right w:val="single" w:sz="4" w:space="0" w:color="000000"/>
+            </w:tcBorders>
+          </w:tcPr>
+          <w:p>
+            <w:pPr>
+              <w:pBdr>
+                <w:top w:val="nil"/>
+                <w:left w:val="nil"/>
+                <w:bottom w:val="nil"/>
+                <w:right w:val="nil"/>
+                <w:between w:val="nil"/>
+              </w:pBdr>
+              <w:spacing w:after="100"/>
+              <w:rPr>
+                <w:color w:val="000000"/>
+                <w:sz w:val="24"/>
+                <w:szCs w:val="24"/>
+              </w:rPr>
+            </w:pPr>
+            <w:r>
+              <w:rPr>
+                <w:rFonts w:eastAsia="Calibri"/>
+                <w:sz w:val="24"/>
+                <w:szCs w:val="24"/>
+              </w:rPr>
+              <w:t>-</w:t>
+            </w:r>
+            <w:r>
+              <w:rPr>
+                <w:color w:val="000000"/>
+                <w:sz w:val="24"/>
+                <w:szCs w:val="24"/>
+              </w:rPr>
+              <w:t>Clic sobre la bola</w:t>
+            </w:r>
+          </w:p>
+        </w:tc>
+      </w:tr>
+      <w:tr>
+        <w:trPr>
+          <w:trHeight w:val="300"/>
+          <w:jc w:val="center"/>
+        </w:trPr>
+        <w:tc>
+          <w:tcPr>
+            <w:tcW w:w="9847" w:type="dxa"/>
+            <w:gridSpan w:val="2"/>
+            <w:tcBorders>
+              <w:top w:val="single" w:sz="4" w:space="0" w:color="000000"/>
+              <w:left w:val="single" w:sz="4" w:space="0" w:color="000000"/>
+              <w:bottom w:val="single" w:sz="4" w:space="0" w:color="000000"/>
+              <w:right w:val="single" w:sz="4" w:space="0" w:color="000000"/>
+            </w:tcBorders>
+            <w:shd w:val="clear" w:color="auto" w:fill="737373"/>
+            <w:vAlign w:val="center"/>
+          </w:tcPr>
+          <w:p>
+            <w:pPr>
+              <w:pBdr>
+                <w:top w:val="nil"/>
+                <w:left w:val="nil"/>
+                <w:bottom w:val="nil"/>
+                <w:right w:val="nil"/>
+                <w:between w:val="nil"/>
+              </w:pBdr>
+              <w:spacing w:after="100"/>
+              <w:rPr>
+                <w:b/>
+                <w:color w:val="FFFFFF"/>
+                <w:sz w:val="24"/>
+                <w:szCs w:val="24"/>
+              </w:rPr>
+            </w:pPr>
+            <w:r>
+              <w:rPr>
+                <w:b/>
+                <w:color w:val="FFFFFF"/>
+                <w:sz w:val="24"/>
+                <w:szCs w:val="24"/>
+              </w:rPr>
+              <w:t>Resultados</w:t>
+            </w:r>
+          </w:p>
+        </w:tc>
+      </w:tr>
+      <w:tr>
+        <w:trPr>
+          <w:jc w:val="center"/>
+        </w:trPr>
+        <w:tc>
+          <w:tcPr>
+            <w:tcW w:w="9847" w:type="dxa"/>
+            <w:gridSpan w:val="2"/>
+            <w:tcBorders>
+              <w:top w:val="single" w:sz="4" w:space="0" w:color="000000"/>
+              <w:left w:val="single" w:sz="4" w:space="0" w:color="000000"/>
+              <w:bottom w:val="single" w:sz="4" w:space="0" w:color="000000"/>
+              <w:right w:val="single" w:sz="4" w:space="0" w:color="000000"/>
+            </w:tcBorders>
+          </w:tcPr>
+          <w:p>
+            <w:pPr>
+              <w:pBdr>
+                <w:top w:val="nil"/>
+                <w:left w:val="nil"/>
+                <w:bottom w:val="nil"/>
+                <w:right w:val="nil"/>
+                <w:between w:val="nil"/>
+              </w:pBdr>
+              <w:spacing w:after="100"/>
+              <w:rPr>
+                <w:color w:val="000000"/>
+                <w:sz w:val="24"/>
+                <w:szCs w:val="24"/>
+              </w:rPr>
+            </w:pPr>
+            <w:r>
+              <w:rPr>
+                <w:color w:val="000000"/>
+                <w:sz w:val="24"/>
+                <w:szCs w:val="24"/>
+              </w:rPr>
+              <w:t>Bola detenida</w:t>
+            </w:r>
+            <w:r>
+              <w:rPr>
+                <w:color w:val="000000"/>
+                <w:sz w:val="24"/>
+                <w:szCs w:val="24"/>
+              </w:rPr>
+              <w:t>.</w:t>
+            </w:r>
+          </w:p>
+        </w:tc>
+      </w:tr>
+    </w:tbl>
+    <w:p>
+      <w:pPr>
+        <w:pBdr>
+          <w:top w:val="nil"/>
+          <w:left w:val="nil"/>
+          <w:bottom w:val="nil"/>
+          <w:right w:val="nil"/>
+          <w:between w:val="nil"/>
+        </w:pBdr>
+        <w:jc w:val="both"/>
+      </w:pPr>
+    </w:p>
+    <w:p>
+      <w:pPr>
+        <w:pBdr>
+          <w:top w:val="nil"/>
+          <w:left w:val="nil"/>
+          <w:bottom w:val="nil"/>
+          <w:right w:val="nil"/>
+          <w:between w:val="nil"/>
+        </w:pBdr>
+        <w:jc w:val="both"/>
+      </w:pPr>
+    </w:p>
+    <w:p>
+      <w:pPr>
+        <w:pBdr>
+          <w:top w:val="nil"/>
+          <w:left w:val="nil"/>
+          <w:bottom w:val="nil"/>
+          <w:right w:val="nil"/>
+          <w:between w:val="nil"/>
+        </w:pBdr>
+        <w:jc w:val="both"/>
+      </w:pPr>
+    </w:p>
+    <w:p>
+      <w:pPr>
+        <w:pBdr>
+          <w:top w:val="nil"/>
+          <w:left w:val="nil"/>
+          <w:bottom w:val="nil"/>
+          <w:right w:val="nil"/>
+          <w:between w:val="nil"/>
+        </w:pBdr>
+        <w:jc w:val="both"/>
+      </w:pPr>
+    </w:p>
+    <w:p>
+      <w:pPr>
+        <w:pBdr>
+          <w:top w:val="nil"/>
+          <w:left w:val="nil"/>
+          <w:bottom w:val="nil"/>
+          <w:right w:val="nil"/>
+          <w:between w:val="nil"/>
+        </w:pBdr>
+        <w:jc w:val="both"/>
+      </w:pPr>
+    </w:p>
+    <w:p>
+      <w:pPr>
+        <w:pBdr>
+          <w:top w:val="nil"/>
+          <w:left w:val="nil"/>
+          <w:bottom w:val="nil"/>
+          <w:right w:val="nil"/>
+          <w:between w:val="nil"/>
+        </w:pBdr>
+        <w:jc w:val="both"/>
+      </w:pPr>
+    </w:p>
+    <w:tbl>
+      <w:tblPr>
+        <w:tblW w:w="9847" w:type="dxa"/>
+        <w:jc w:val="center"/>
+        <w:tblBorders>
+          <w:top w:val="single" w:sz="4" w:space="0" w:color="000000"/>
+          <w:left w:val="single" w:sz="4" w:space="0" w:color="000000"/>
+          <w:bottom w:val="single" w:sz="4" w:space="0" w:color="000000"/>
+          <w:right w:val="single" w:sz="4" w:space="0" w:color="000000"/>
+          <w:insideH w:val="single" w:sz="4" w:space="0" w:color="000000"/>
+          <w:insideV w:val="single" w:sz="4" w:space="0" w:color="000000"/>
+        </w:tblBorders>
+        <w:tblLayout w:type="fixed"/>
+        <w:tblLook w:val="0000" w:firstRow="0" w:lastRow="0" w:firstColumn="0" w:lastColumn="0" w:noHBand="0" w:noVBand="0"/>
+      </w:tblPr>
+      <w:tblGrid>
+        <w:gridCol w:w="1762"/>
+        <w:gridCol w:w="8085"/>
+      </w:tblGrid>
+      <w:tr>
+        <w:trPr>
+          <w:jc w:val="center"/>
+        </w:trPr>
+        <w:tc>
+          <w:tcPr>
+            <w:tcW w:w="1762" w:type="dxa"/>
+            <w:tcBorders>
+              <w:top w:val="single" w:sz="4" w:space="0" w:color="000000"/>
+              <w:left w:val="single" w:sz="4" w:space="0" w:color="000000"/>
+              <w:bottom w:val="single" w:sz="4" w:space="0" w:color="000000"/>
+              <w:right w:val="single" w:sz="4" w:space="0" w:color="000000"/>
+            </w:tcBorders>
+            <w:shd w:val="clear" w:color="auto" w:fill="F3F3F3"/>
+            <w:vAlign w:val="center"/>
+          </w:tcPr>
+          <w:p>
+            <w:pPr>
+              <w:pBdr>
+                <w:top w:val="nil"/>
+                <w:left w:val="nil"/>
+                <w:bottom w:val="nil"/>
+                <w:right w:val="nil"/>
+                <w:between w:val="nil"/>
+              </w:pBdr>
+              <w:spacing w:after="100"/>
+              <w:rPr>
+                <w:b/>
+                <w:color w:val="000000"/>
+                <w:sz w:val="24"/>
+                <w:szCs w:val="24"/>
+              </w:rPr>
+            </w:pPr>
+            <w:r>
+              <w:rPr>
+                <w:b/>
+                <w:color w:val="000000"/>
+                <w:sz w:val="24"/>
+                <w:szCs w:val="24"/>
+              </w:rPr>
+              <w:t>Nombre</w:t>
+            </w:r>
+          </w:p>
+        </w:tc>
+        <w:tc>
+          <w:tcPr>
+            <w:tcW w:w="8085" w:type="dxa"/>
+            <w:tcBorders>
+              <w:top w:val="single" w:sz="4" w:space="0" w:color="000000"/>
+              <w:left w:val="single" w:sz="4" w:space="0" w:color="000000"/>
+              <w:bottom w:val="single" w:sz="4" w:space="0" w:color="000000"/>
+              <w:right w:val="single" w:sz="4" w:space="0" w:color="000000"/>
+            </w:tcBorders>
+          </w:tcPr>
+          <w:p>
+            <w:pPr>
+              <w:pBdr>
+                <w:top w:val="nil"/>
+                <w:left w:val="nil"/>
+                <w:bottom w:val="nil"/>
+                <w:right w:val="nil"/>
+                <w:between w:val="nil"/>
+              </w:pBdr>
+              <w:spacing w:after="100"/>
+              <w:rPr>
+                <w:b/>
+                <w:color w:val="000000"/>
+                <w:sz w:val="24"/>
+                <w:szCs w:val="24"/>
+              </w:rPr>
+            </w:pPr>
+            <w:r>
+              <w:rPr>
+                <w:b/>
+                <w:color w:val="000000"/>
+                <w:sz w:val="24"/>
+                <w:szCs w:val="24"/>
+              </w:rPr>
+              <w:t>R</w:t>
+            </w:r>
+            <w:r>
+              <w:rPr>
+                <w:b/>
+                <w:color w:val="000000"/>
+                <w:sz w:val="24"/>
+                <w:szCs w:val="24"/>
+              </w:rPr>
+              <w:t>.F</w:t>
+            </w:r>
+            <w:r>
+              <w:rPr>
+                <w:b/>
+                <w:color w:val="000000"/>
+                <w:sz w:val="24"/>
+                <w:szCs w:val="24"/>
+              </w:rPr>
+              <w:t xml:space="preserve">. </w:t>
+            </w:r>
+            <w:r>
+              <w:rPr>
+                <w:b/>
+                <w:color w:val="000000"/>
+                <w:sz w:val="24"/>
+                <w:szCs w:val="24"/>
+              </w:rPr>
+              <w:t>2</w:t>
+            </w:r>
+            <w:r>
+              <w:rPr>
+                <w:b/>
+                <w:color w:val="000000"/>
+                <w:sz w:val="24"/>
+                <w:szCs w:val="24"/>
+              </w:rPr>
+              <w:t xml:space="preserve">. </w:t>
+            </w:r>
+            <w:r>
+              <w:rPr>
+                <w:b/>
+                <w:color w:val="000000"/>
+                <w:sz w:val="24"/>
+                <w:szCs w:val="24"/>
+              </w:rPr>
+              <w:t>Guardar</w:t>
+            </w:r>
+            <w:r>
+              <w:rPr>
+                <w:b/>
+                <w:color w:val="000000"/>
+                <w:sz w:val="24"/>
+                <w:szCs w:val="24"/>
+              </w:rPr>
+              <w:t xml:space="preserve"> </w:t>
+            </w:r>
+            <w:r>
+              <w:rPr>
+                <w:b/>
+                <w:color w:val="000000"/>
+                <w:sz w:val="24"/>
+                <w:szCs w:val="24"/>
+              </w:rPr>
+              <w:t>el juego</w:t>
+            </w:r>
+            <w:r>
+              <w:rPr>
+                <w:b/>
+                <w:color w:val="000000"/>
+                <w:sz w:val="24"/>
+                <w:szCs w:val="24"/>
+              </w:rPr>
+              <w:t xml:space="preserve"> </w:t>
+            </w:r>
+          </w:p>
+        </w:tc>
+      </w:tr>
+      <w:tr>
+        <w:trPr>
+          <w:jc w:val="center"/>
+        </w:trPr>
+        <w:tc>
+          <w:tcPr>
+            <w:tcW w:w="1762" w:type="dxa"/>
+            <w:tcBorders>
+              <w:top w:val="single" w:sz="4" w:space="0" w:color="000000"/>
+              <w:left w:val="single" w:sz="4" w:space="0" w:color="000000"/>
+              <w:bottom w:val="single" w:sz="4" w:space="0" w:color="000000"/>
+              <w:right w:val="single" w:sz="4" w:space="0" w:color="000000"/>
+            </w:tcBorders>
+            <w:shd w:val="clear" w:color="auto" w:fill="F3F3F3"/>
+            <w:vAlign w:val="center"/>
+          </w:tcPr>
+          <w:p>
+            <w:pPr>
+              <w:pBdr>
+                <w:top w:val="nil"/>
+                <w:left w:val="nil"/>
+                <w:bottom w:val="nil"/>
+                <w:right w:val="nil"/>
+                <w:between w:val="nil"/>
+              </w:pBdr>
+              <w:spacing w:after="100"/>
+              <w:rPr>
+                <w:b/>
+                <w:color w:val="000000"/>
+                <w:sz w:val="24"/>
+                <w:szCs w:val="24"/>
+              </w:rPr>
+            </w:pPr>
+            <w:r>
+              <w:rPr>
+                <w:b/>
+                <w:color w:val="000000"/>
+                <w:sz w:val="24"/>
+                <w:szCs w:val="24"/>
+              </w:rPr>
+              <w:t>Resumen</w:t>
+            </w:r>
+          </w:p>
+        </w:tc>
+        <w:tc>
+          <w:tcPr>
+            <w:tcW w:w="8085" w:type="dxa"/>
+            <w:tcBorders>
+              <w:top w:val="single" w:sz="4" w:space="0" w:color="000000"/>
+              <w:left w:val="single" w:sz="4" w:space="0" w:color="000000"/>
+              <w:bottom w:val="single" w:sz="4" w:space="0" w:color="000000"/>
+              <w:right w:val="single" w:sz="4" w:space="0" w:color="000000"/>
+            </w:tcBorders>
+          </w:tcPr>
+          <w:p>
+            <w:pPr>
+              <w:pBdr>
+                <w:top w:val="nil"/>
+                <w:left w:val="nil"/>
+                <w:bottom w:val="nil"/>
+                <w:right w:val="nil"/>
+                <w:between w:val="nil"/>
+              </w:pBdr>
+              <w:spacing w:after="100"/>
+              <w:rPr>
+                <w:color w:val="000000"/>
+                <w:sz w:val="24"/>
+                <w:szCs w:val="24"/>
+              </w:rPr>
+            </w:pPr>
+            <w:r>
+              <w:rPr>
+                <w:color w:val="000000"/>
+                <w:sz w:val="24"/>
+                <w:szCs w:val="24"/>
+              </w:rPr>
+              <w:t xml:space="preserve"> El usuario </w:t>
+            </w:r>
+            <w:r>
+              <w:rPr>
+                <w:color w:val="000000"/>
+                <w:sz w:val="24"/>
+                <w:szCs w:val="24"/>
+              </w:rPr>
+              <w:t xml:space="preserve">puede darle clic a </w:t>
+            </w:r>
+            <w:r>
+              <w:rPr>
+                <w:color w:val="000000"/>
+                <w:sz w:val="24"/>
+                <w:szCs w:val="24"/>
+              </w:rPr>
+              <w:t>la opción de guardar juego para poder detener el juego y almacenar su partida en el PC.</w:t>
+            </w:r>
+          </w:p>
+        </w:tc>
+      </w:tr>
+      <w:tr>
+        <w:trPr>
+          <w:trHeight w:val="300"/>
+          <w:jc w:val="center"/>
+        </w:trPr>
+        <w:tc>
+          <w:tcPr>
+            <w:tcW w:w="9847" w:type="dxa"/>
+            <w:gridSpan w:val="2"/>
+            <w:tcBorders>
+              <w:top w:val="single" w:sz="4" w:space="0" w:color="000000"/>
+              <w:left w:val="single" w:sz="4" w:space="0" w:color="000000"/>
+              <w:bottom w:val="single" w:sz="4" w:space="0" w:color="000000"/>
+              <w:right w:val="single" w:sz="4" w:space="0" w:color="000000"/>
+            </w:tcBorders>
+            <w:shd w:val="clear" w:color="auto" w:fill="737373"/>
+            <w:vAlign w:val="center"/>
+          </w:tcPr>
+          <w:p>
+            <w:pPr>
+              <w:pBdr>
+                <w:top w:val="nil"/>
+                <w:left w:val="nil"/>
+                <w:bottom w:val="nil"/>
+                <w:right w:val="nil"/>
+                <w:between w:val="nil"/>
+              </w:pBdr>
+              <w:spacing w:after="100"/>
+              <w:rPr>
+                <w:b/>
+                <w:color w:val="FFFFFF"/>
+                <w:sz w:val="24"/>
+                <w:szCs w:val="24"/>
+              </w:rPr>
+            </w:pPr>
+            <w:r>
+              <w:rPr>
+                <w:b/>
+                <w:color w:val="FFFFFF"/>
+                <w:sz w:val="24"/>
+                <w:szCs w:val="24"/>
+              </w:rPr>
+              <w:t>Entradas</w:t>
+            </w:r>
+          </w:p>
+        </w:tc>
+      </w:tr>
+      <w:tr>
+        <w:trPr>
+          <w:jc w:val="center"/>
+        </w:trPr>
+        <w:tc>
+          <w:tcPr>
+            <w:tcW w:w="9847" w:type="dxa"/>
+            <w:gridSpan w:val="2"/>
+            <w:tcBorders>
+              <w:top w:val="single" w:sz="4" w:space="0" w:color="000000"/>
+              <w:left w:val="single" w:sz="4" w:space="0" w:color="000000"/>
+              <w:bottom w:val="single" w:sz="4" w:space="0" w:color="000000"/>
+              <w:right w:val="single" w:sz="4" w:space="0" w:color="000000"/>
+            </w:tcBorders>
+          </w:tcPr>
+          <w:p>
+            <w:pPr>
+              <w:pBdr>
+                <w:top w:val="nil"/>
+                <w:left w:val="nil"/>
+                <w:bottom w:val="nil"/>
+                <w:right w:val="nil"/>
+                <w:between w:val="nil"/>
+              </w:pBdr>
+              <w:spacing w:after="100"/>
+              <w:rPr>
+                <w:color w:val="000000"/>
+                <w:sz w:val="24"/>
+                <w:szCs w:val="24"/>
+              </w:rPr>
+            </w:pPr>
+            <w:r>
+              <w:rPr>
+                <w:rFonts w:eastAsia="Calibri"/>
+                <w:sz w:val="24"/>
+                <w:szCs w:val="24"/>
+              </w:rPr>
+              <w:t>-</w:t>
+            </w:r>
+            <w:r>
+              <w:rPr>
+                <w:color w:val="000000"/>
+                <w:sz w:val="24"/>
+                <w:szCs w:val="24"/>
+              </w:rPr>
+              <w:t xml:space="preserve">Clic sobre la </w:t>
+            </w:r>
+            <w:r>
+              <w:rPr>
+                <w:color w:val="000000"/>
+                <w:sz w:val="24"/>
+                <w:szCs w:val="24"/>
+              </w:rPr>
+              <w:t>opción de guardar partida</w:t>
+            </w:r>
+          </w:p>
+        </w:tc>
+      </w:tr>
+      <w:tr>
+        <w:trPr>
+          <w:trHeight w:val="300"/>
+          <w:jc w:val="center"/>
+        </w:trPr>
+        <w:tc>
+          <w:tcPr>
+            <w:tcW w:w="9847" w:type="dxa"/>
+            <w:gridSpan w:val="2"/>
+            <w:tcBorders>
+              <w:top w:val="single" w:sz="4" w:space="0" w:color="000000"/>
+              <w:left w:val="single" w:sz="4" w:space="0" w:color="000000"/>
+              <w:bottom w:val="single" w:sz="4" w:space="0" w:color="000000"/>
+              <w:right w:val="single" w:sz="4" w:space="0" w:color="000000"/>
+            </w:tcBorders>
+            <w:shd w:val="clear" w:color="auto" w:fill="737373"/>
+            <w:vAlign w:val="center"/>
+          </w:tcPr>
+          <w:p>
+            <w:pPr>
+              <w:pBdr>
+                <w:top w:val="nil"/>
+                <w:left w:val="nil"/>
+                <w:bottom w:val="nil"/>
+                <w:right w:val="nil"/>
+                <w:between w:val="nil"/>
+              </w:pBdr>
+              <w:spacing w:after="100"/>
+              <w:rPr>
+                <w:b/>
+                <w:color w:val="FFFFFF"/>
+                <w:sz w:val="24"/>
+                <w:szCs w:val="24"/>
+              </w:rPr>
+            </w:pPr>
+            <w:r>
+              <w:rPr>
+                <w:b/>
+                <w:color w:val="FFFFFF"/>
+                <w:sz w:val="24"/>
+                <w:szCs w:val="24"/>
+              </w:rPr>
+              <w:t>Resultados</w:t>
+            </w:r>
+          </w:p>
+        </w:tc>
+      </w:tr>
+      <w:tr>
+        <w:trPr>
+          <w:jc w:val="center"/>
+        </w:trPr>
+        <w:tc>
+          <w:tcPr>
+            <w:tcW w:w="9847" w:type="dxa"/>
+            <w:gridSpan w:val="2"/>
+            <w:tcBorders>
+              <w:top w:val="single" w:sz="4" w:space="0" w:color="000000"/>
+              <w:left w:val="single" w:sz="4" w:space="0" w:color="000000"/>
+              <w:bottom w:val="single" w:sz="4" w:space="0" w:color="000000"/>
+              <w:right w:val="single" w:sz="4" w:space="0" w:color="000000"/>
+            </w:tcBorders>
+          </w:tcPr>
+          <w:p>
+            <w:pPr>
+              <w:pBdr>
+                <w:top w:val="nil"/>
+                <w:left w:val="nil"/>
+                <w:bottom w:val="nil"/>
+                <w:right w:val="nil"/>
+                <w:between w:val="nil"/>
+              </w:pBdr>
+              <w:spacing w:after="100"/>
+              <w:rPr>
+                <w:color w:val="000000"/>
+                <w:sz w:val="24"/>
+                <w:szCs w:val="24"/>
+              </w:rPr>
+            </w:pPr>
+            <w:r>
+              <w:rPr>
+                <w:color w:val="000000"/>
+                <w:sz w:val="24"/>
+                <w:szCs w:val="24"/>
+              </w:rPr>
+              <w:t>Partida</w:t>
+            </w:r>
+            <w:r>
+              <w:rPr>
+                <w:color w:val="000000"/>
+                <w:sz w:val="24"/>
+                <w:szCs w:val="24"/>
+              </w:rPr>
+              <w:t xml:space="preserve"> </w:t>
+            </w:r>
+            <w:r>
+              <w:rPr>
+                <w:color w:val="000000"/>
+                <w:sz w:val="24"/>
+                <w:szCs w:val="24"/>
+              </w:rPr>
+              <w:t>guardada</w:t>
+            </w:r>
+            <w:r>
+              <w:rPr>
+                <w:color w:val="000000"/>
+                <w:sz w:val="24"/>
+                <w:szCs w:val="24"/>
+              </w:rPr>
+              <w:t>.</w:t>
+            </w:r>
+          </w:p>
+        </w:tc>
+      </w:tr>
+    </w:tbl>
+    <w:p>
+      <w:pPr>
+        <w:pBdr>
+          <w:top w:val="nil"/>
+          <w:left w:val="nil"/>
+          <w:bottom w:val="nil"/>
+          <w:right w:val="nil"/>
+          <w:between w:val="nil"/>
+        </w:pBdr>
+        <w:jc w:val="both"/>
+      </w:pPr>
+    </w:p>
+    <w:tbl>
+      <w:tblPr>
+        <w:tblW w:w="9847" w:type="dxa"/>
+        <w:jc w:val="center"/>
+        <w:tblBorders>
+          <w:top w:val="single" w:sz="4" w:space="0" w:color="000000"/>
+          <w:left w:val="single" w:sz="4" w:space="0" w:color="000000"/>
+          <w:bottom w:val="single" w:sz="4" w:space="0" w:color="000000"/>
+          <w:right w:val="single" w:sz="4" w:space="0" w:color="000000"/>
+          <w:insideH w:val="single" w:sz="4" w:space="0" w:color="000000"/>
+          <w:insideV w:val="single" w:sz="4" w:space="0" w:color="000000"/>
+        </w:tblBorders>
+        <w:tblLayout w:type="fixed"/>
+        <w:tblLook w:val="0000" w:firstRow="0" w:lastRow="0" w:firstColumn="0" w:lastColumn="0" w:noHBand="0" w:noVBand="0"/>
+      </w:tblPr>
+      <w:tblGrid>
+        <w:gridCol w:w="1762"/>
+        <w:gridCol w:w="8085"/>
+      </w:tblGrid>
+      <w:tr>
+        <w:trPr>
+          <w:jc w:val="center"/>
+        </w:trPr>
+        <w:tc>
+          <w:tcPr>
+            <w:tcW w:w="1762" w:type="dxa"/>
+            <w:tcBorders>
+              <w:top w:val="single" w:sz="4" w:space="0" w:color="000000"/>
+              <w:left w:val="single" w:sz="4" w:space="0" w:color="000000"/>
+              <w:bottom w:val="single" w:sz="4" w:space="0" w:color="000000"/>
+              <w:right w:val="single" w:sz="4" w:space="0" w:color="000000"/>
+            </w:tcBorders>
+            <w:shd w:val="clear" w:color="auto" w:fill="F3F3F3"/>
+            <w:vAlign w:val="center"/>
+          </w:tcPr>
+          <w:p>
+            <w:pPr>
+              <w:pBdr>
+                <w:top w:val="nil"/>
+                <w:left w:val="nil"/>
+                <w:bottom w:val="nil"/>
+                <w:right w:val="nil"/>
+                <w:between w:val="nil"/>
+              </w:pBdr>
+              <w:spacing w:after="100"/>
+              <w:rPr>
+                <w:b/>
+                <w:color w:val="000000"/>
+                <w:sz w:val="24"/>
+                <w:szCs w:val="24"/>
+              </w:rPr>
+            </w:pPr>
+            <w:r>
+              <w:rPr>
+                <w:b/>
+                <w:color w:val="000000"/>
+                <w:sz w:val="24"/>
+                <w:szCs w:val="24"/>
+              </w:rPr>
+              <w:t>Nombre</w:t>
+            </w:r>
+          </w:p>
+        </w:tc>
+        <w:tc>
+          <w:tcPr>
+            <w:tcW w:w="8085" w:type="dxa"/>
+            <w:tcBorders>
+              <w:top w:val="single" w:sz="4" w:space="0" w:color="000000"/>
+              <w:left w:val="single" w:sz="4" w:space="0" w:color="000000"/>
+              <w:bottom w:val="single" w:sz="4" w:space="0" w:color="000000"/>
+              <w:right w:val="single" w:sz="4" w:space="0" w:color="000000"/>
+            </w:tcBorders>
+          </w:tcPr>
+          <w:p>
+            <w:pPr>
+              <w:pBdr>
+                <w:top w:val="nil"/>
+                <w:left w:val="nil"/>
+                <w:bottom w:val="nil"/>
+                <w:right w:val="nil"/>
+                <w:between w:val="nil"/>
+              </w:pBdr>
+              <w:spacing w:after="100"/>
+              <w:rPr>
+                <w:b/>
+                <w:color w:val="000000"/>
+                <w:sz w:val="24"/>
+                <w:szCs w:val="24"/>
+              </w:rPr>
+            </w:pPr>
+            <w:r>
+              <w:rPr>
+                <w:b/>
+                <w:color w:val="000000"/>
+                <w:sz w:val="24"/>
+                <w:szCs w:val="24"/>
+              </w:rPr>
+              <w:t>R</w:t>
+            </w:r>
+            <w:r>
+              <w:rPr>
+                <w:b/>
+                <w:color w:val="000000"/>
+                <w:sz w:val="24"/>
+                <w:szCs w:val="24"/>
+              </w:rPr>
+              <w:t>.F</w:t>
+            </w:r>
+            <w:r>
+              <w:rPr>
+                <w:b/>
+                <w:color w:val="000000"/>
+                <w:sz w:val="24"/>
+                <w:szCs w:val="24"/>
+              </w:rPr>
+              <w:t xml:space="preserve">. </w:t>
+            </w:r>
+            <w:r>
+              <w:rPr>
+                <w:b/>
+                <w:color w:val="000000"/>
+                <w:sz w:val="24"/>
+                <w:szCs w:val="24"/>
+              </w:rPr>
+              <w:t>3</w:t>
+            </w:r>
+            <w:r>
+              <w:rPr>
+                <w:b/>
+                <w:color w:val="000000"/>
+                <w:sz w:val="24"/>
+                <w:szCs w:val="24"/>
+              </w:rPr>
+              <w:t xml:space="preserve">. </w:t>
+            </w:r>
+            <w:r>
+              <w:rPr>
+                <w:b/>
+                <w:color w:val="000000"/>
+                <w:sz w:val="24"/>
+                <w:szCs w:val="24"/>
+              </w:rPr>
+              <w:t>Cargar</w:t>
+            </w:r>
+            <w:r>
+              <w:rPr>
+                <w:b/>
+                <w:color w:val="000000"/>
+                <w:sz w:val="24"/>
+                <w:szCs w:val="24"/>
+              </w:rPr>
+              <w:t xml:space="preserve"> el juego </w:t>
+            </w:r>
+          </w:p>
+        </w:tc>
+      </w:tr>
+      <w:tr>
+        <w:trPr>
+          <w:jc w:val="center"/>
+        </w:trPr>
+        <w:tc>
+          <w:tcPr>
+            <w:tcW w:w="1762" w:type="dxa"/>
+            <w:tcBorders>
+              <w:top w:val="single" w:sz="4" w:space="0" w:color="000000"/>
+              <w:left w:val="single" w:sz="4" w:space="0" w:color="000000"/>
+              <w:bottom w:val="single" w:sz="4" w:space="0" w:color="000000"/>
+              <w:right w:val="single" w:sz="4" w:space="0" w:color="000000"/>
+            </w:tcBorders>
+            <w:shd w:val="clear" w:color="auto" w:fill="F3F3F3"/>
+            <w:vAlign w:val="center"/>
+          </w:tcPr>
+          <w:p>
+            <w:pPr>
+              <w:pBdr>
+                <w:top w:val="nil"/>
+                <w:left w:val="nil"/>
+                <w:bottom w:val="nil"/>
+                <w:right w:val="nil"/>
+                <w:between w:val="nil"/>
+              </w:pBdr>
+              <w:spacing w:after="100"/>
+              <w:rPr>
+                <w:b/>
+                <w:color w:val="000000"/>
+                <w:sz w:val="24"/>
+                <w:szCs w:val="24"/>
+              </w:rPr>
+            </w:pPr>
+            <w:r>
+              <w:rPr>
+                <w:b/>
+                <w:color w:val="000000"/>
+                <w:sz w:val="24"/>
+                <w:szCs w:val="24"/>
+              </w:rPr>
+              <w:t>Resumen</w:t>
+            </w:r>
+          </w:p>
+        </w:tc>
+        <w:tc>
+          <w:tcPr>
+            <w:tcW w:w="8085" w:type="dxa"/>
+            <w:tcBorders>
+              <w:top w:val="single" w:sz="4" w:space="0" w:color="000000"/>
+              <w:left w:val="single" w:sz="4" w:space="0" w:color="000000"/>
+              <w:bottom w:val="single" w:sz="4" w:space="0" w:color="000000"/>
+              <w:right w:val="single" w:sz="4" w:space="0" w:color="000000"/>
+            </w:tcBorders>
+          </w:tcPr>
+          <w:p>
+            <w:pPr>
+              <w:pBdr>
+                <w:top w:val="nil"/>
+                <w:left w:val="nil"/>
+                <w:bottom w:val="nil"/>
+                <w:right w:val="nil"/>
+                <w:between w:val="nil"/>
+              </w:pBdr>
+              <w:spacing w:after="100"/>
+              <w:rPr>
+                <w:color w:val="000000"/>
+                <w:sz w:val="24"/>
+                <w:szCs w:val="24"/>
+              </w:rPr>
+            </w:pPr>
+            <w:r>
+              <w:rPr>
+                <w:color w:val="000000"/>
+                <w:sz w:val="24"/>
+                <w:szCs w:val="24"/>
+              </w:rPr>
+              <w:t xml:space="preserve"> El usuario </w:t>
+            </w:r>
+            <w:r>
+              <w:rPr>
+                <w:color w:val="000000"/>
+                <w:sz w:val="24"/>
+                <w:szCs w:val="24"/>
+              </w:rPr>
+              <w:t xml:space="preserve">puede darle clic a la opción de </w:t>
+            </w:r>
+            <w:r>
+              <w:rPr>
+                <w:color w:val="000000"/>
+                <w:sz w:val="24"/>
+                <w:szCs w:val="24"/>
+              </w:rPr>
+              <w:t>cargar</w:t>
+            </w:r>
+            <w:r>
+              <w:rPr>
+                <w:color w:val="000000"/>
+                <w:sz w:val="24"/>
+                <w:szCs w:val="24"/>
+              </w:rPr>
+              <w:t xml:space="preserve"> juego para poder </w:t>
+            </w:r>
+            <w:r>
+              <w:rPr>
+                <w:color w:val="000000"/>
+                <w:sz w:val="24"/>
+                <w:szCs w:val="24"/>
+              </w:rPr>
+              <w:t>empezar</w:t>
+            </w:r>
+            <w:r>
+              <w:rPr>
+                <w:color w:val="000000"/>
+                <w:sz w:val="24"/>
+                <w:szCs w:val="24"/>
+              </w:rPr>
+              <w:t xml:space="preserve"> </w:t>
+            </w:r>
+            <w:r>
+              <w:rPr>
+                <w:color w:val="000000"/>
+                <w:sz w:val="24"/>
+                <w:szCs w:val="24"/>
+              </w:rPr>
+              <w:t>una</w:t>
+            </w:r>
+            <w:r>
+              <w:rPr>
+                <w:color w:val="000000"/>
+                <w:sz w:val="24"/>
+                <w:szCs w:val="24"/>
+              </w:rPr>
+              <w:t xml:space="preserve"> partida</w:t>
+            </w:r>
+            <w:r>
+              <w:rPr>
+                <w:color w:val="000000"/>
+                <w:sz w:val="24"/>
+                <w:szCs w:val="24"/>
+              </w:rPr>
+              <w:t xml:space="preserve"> almacenada</w:t>
+            </w:r>
+            <w:r>
+              <w:rPr>
+                <w:color w:val="000000"/>
+                <w:sz w:val="24"/>
+                <w:szCs w:val="24"/>
+              </w:rPr>
+              <w:t xml:space="preserve"> en el PC.</w:t>
+            </w:r>
+          </w:p>
+        </w:tc>
+      </w:tr>
+      <w:tr>
+        <w:trPr>
+          <w:trHeight w:val="300"/>
+          <w:jc w:val="center"/>
+        </w:trPr>
+        <w:tc>
+          <w:tcPr>
+            <w:tcW w:w="9847" w:type="dxa"/>
+            <w:gridSpan w:val="2"/>
+            <w:tcBorders>
+              <w:top w:val="single" w:sz="4" w:space="0" w:color="000000"/>
+              <w:left w:val="single" w:sz="4" w:space="0" w:color="000000"/>
+              <w:bottom w:val="single" w:sz="4" w:space="0" w:color="000000"/>
+              <w:right w:val="single" w:sz="4" w:space="0" w:color="000000"/>
+            </w:tcBorders>
+            <w:shd w:val="clear" w:color="auto" w:fill="737373"/>
+            <w:vAlign w:val="center"/>
+          </w:tcPr>
+          <w:p>
+            <w:pPr>
+              <w:pBdr>
+                <w:top w:val="nil"/>
+                <w:left w:val="nil"/>
+                <w:bottom w:val="nil"/>
+                <w:right w:val="nil"/>
+                <w:between w:val="nil"/>
+              </w:pBdr>
+              <w:spacing w:after="100"/>
+              <w:rPr>
+                <w:b/>
+                <w:color w:val="FFFFFF"/>
+                <w:sz w:val="24"/>
+                <w:szCs w:val="24"/>
+              </w:rPr>
+            </w:pPr>
+            <w:r>
+              <w:rPr>
+                <w:b/>
+                <w:color w:val="FFFFFF"/>
+                <w:sz w:val="24"/>
+                <w:szCs w:val="24"/>
+              </w:rPr>
+              <w:t>Entradas</w:t>
+            </w:r>
+          </w:p>
+        </w:tc>
+      </w:tr>
+      <w:tr>
+        <w:trPr>
+          <w:jc w:val="center"/>
+        </w:trPr>
+        <w:tc>
+          <w:tcPr>
+            <w:tcW w:w="9847" w:type="dxa"/>
+            <w:gridSpan w:val="2"/>
+            <w:tcBorders>
+              <w:top w:val="single" w:sz="4" w:space="0" w:color="000000"/>
+              <w:left w:val="single" w:sz="4" w:space="0" w:color="000000"/>
+              <w:bottom w:val="single" w:sz="4" w:space="0" w:color="000000"/>
+              <w:right w:val="single" w:sz="4" w:space="0" w:color="000000"/>
+            </w:tcBorders>
+          </w:tcPr>
+          <w:p>
+            <w:pPr>
+              <w:pBdr>
+                <w:top w:val="nil"/>
+                <w:left w:val="nil"/>
+                <w:bottom w:val="nil"/>
+                <w:right w:val="nil"/>
+                <w:between w:val="nil"/>
+              </w:pBdr>
+              <w:spacing w:after="100"/>
+              <w:rPr>
+                <w:color w:val="000000"/>
+                <w:sz w:val="24"/>
+                <w:szCs w:val="24"/>
+              </w:rPr>
+            </w:pPr>
+            <w:r>
+              <w:rPr>
+                <w:rFonts w:eastAsia="Calibri"/>
+                <w:sz w:val="24"/>
+                <w:szCs w:val="24"/>
+              </w:rPr>
+              <w:t>-</w:t>
+            </w:r>
+            <w:r>
+              <w:rPr>
+                <w:color w:val="000000"/>
+                <w:sz w:val="24"/>
+                <w:szCs w:val="24"/>
+              </w:rPr>
+              <w:t xml:space="preserve">Clic sobre la opción de </w:t>
+            </w:r>
+            <w:r>
+              <w:rPr>
+                <w:color w:val="000000"/>
+                <w:sz w:val="24"/>
+                <w:szCs w:val="24"/>
+              </w:rPr>
+              <w:t>cargar</w:t>
+            </w:r>
+            <w:r>
+              <w:rPr>
+                <w:color w:val="000000"/>
+                <w:sz w:val="24"/>
+                <w:szCs w:val="24"/>
+              </w:rPr>
+              <w:t xml:space="preserve"> partida</w:t>
+            </w:r>
+          </w:p>
+        </w:tc>
+      </w:tr>
+      <w:tr>
+        <w:trPr>
+          <w:trHeight w:val="300"/>
+          <w:jc w:val="center"/>
+        </w:trPr>
+        <w:tc>
+          <w:tcPr>
+            <w:tcW w:w="9847" w:type="dxa"/>
+            <w:gridSpan w:val="2"/>
+            <w:tcBorders>
+              <w:top w:val="single" w:sz="4" w:space="0" w:color="000000"/>
+              <w:left w:val="single" w:sz="4" w:space="0" w:color="000000"/>
+              <w:bottom w:val="single" w:sz="4" w:space="0" w:color="000000"/>
+              <w:right w:val="single" w:sz="4" w:space="0" w:color="000000"/>
+            </w:tcBorders>
+            <w:shd w:val="clear" w:color="auto" w:fill="737373"/>
+            <w:vAlign w:val="center"/>
+          </w:tcPr>
+          <w:p>
+            <w:pPr>
+              <w:pBdr>
+                <w:top w:val="nil"/>
+                <w:left w:val="nil"/>
+                <w:bottom w:val="nil"/>
+                <w:right w:val="nil"/>
+                <w:between w:val="nil"/>
+              </w:pBdr>
+              <w:spacing w:after="100"/>
+              <w:rPr>
+                <w:b/>
+                <w:color w:val="FFFFFF"/>
+                <w:sz w:val="24"/>
+                <w:szCs w:val="24"/>
+              </w:rPr>
+            </w:pPr>
+            <w:r>
+              <w:rPr>
+                <w:b/>
+                <w:color w:val="FFFFFF"/>
+                <w:sz w:val="24"/>
+                <w:szCs w:val="24"/>
+              </w:rPr>
+              <w:t>Resultados</w:t>
+            </w:r>
+          </w:p>
+        </w:tc>
+      </w:tr>
+      <w:tr>
+        <w:trPr>
+          <w:jc w:val="center"/>
+        </w:trPr>
+        <w:tc>
+          <w:tcPr>
+            <w:tcW w:w="9847" w:type="dxa"/>
+            <w:gridSpan w:val="2"/>
+            <w:tcBorders>
+              <w:top w:val="single" w:sz="4" w:space="0" w:color="000000"/>
+              <w:left w:val="single" w:sz="4" w:space="0" w:color="000000"/>
+              <w:bottom w:val="single" w:sz="4" w:space="0" w:color="000000"/>
+              <w:right w:val="single" w:sz="4" w:space="0" w:color="000000"/>
+            </w:tcBorders>
+          </w:tcPr>
+          <w:p>
+            <w:pPr>
+              <w:pBdr>
+                <w:top w:val="nil"/>
+                <w:left w:val="nil"/>
+                <w:bottom w:val="nil"/>
+                <w:right w:val="nil"/>
+                <w:between w:val="nil"/>
+              </w:pBdr>
+              <w:spacing w:after="100"/>
+              <w:rPr>
+                <w:color w:val="000000"/>
+                <w:sz w:val="24"/>
+                <w:szCs w:val="24"/>
+              </w:rPr>
+            </w:pPr>
+            <w:r>
+              <w:rPr>
+                <w:color w:val="000000"/>
+                <w:sz w:val="24"/>
+                <w:szCs w:val="24"/>
+              </w:rPr>
+              <w:t xml:space="preserve">Partida </w:t>
+            </w:r>
+            <w:r>
+              <w:rPr>
+                <w:color w:val="000000"/>
+                <w:sz w:val="24"/>
+                <w:szCs w:val="24"/>
+              </w:rPr>
+              <w:t>cargada</w:t>
+            </w:r>
+            <w:r>
+              <w:rPr>
+                <w:color w:val="000000"/>
+                <w:sz w:val="24"/>
+                <w:szCs w:val="24"/>
+              </w:rPr>
+              <w:t>.</w:t>
+            </w:r>
+          </w:p>
+        </w:tc>
+      </w:tr>
+    </w:tbl>
+    <w:p>
+      <w:pPr>
+        <w:pBdr>
+          <w:top w:val="nil"/>
+          <w:left w:val="nil"/>
+          <w:bottom w:val="nil"/>
+          <w:right w:val="nil"/>
+          <w:between w:val="nil"/>
+        </w:pBdr>
+        <w:jc w:val="both"/>
+      </w:pPr>
+    </w:p>
+    <w:tbl>
+      <w:tblPr>
+        <w:tblW w:w="9847" w:type="dxa"/>
+        <w:jc w:val="center"/>
+        <w:tblBorders>
+          <w:top w:val="single" w:sz="4" w:space="0" w:color="000000"/>
+          <w:left w:val="single" w:sz="4" w:space="0" w:color="000000"/>
+          <w:bottom w:val="single" w:sz="4" w:space="0" w:color="000000"/>
+          <w:right w:val="single" w:sz="4" w:space="0" w:color="000000"/>
+          <w:insideH w:val="single" w:sz="4" w:space="0" w:color="000000"/>
+          <w:insideV w:val="single" w:sz="4" w:space="0" w:color="000000"/>
+        </w:tblBorders>
+        <w:tblLayout w:type="fixed"/>
+        <w:tblLook w:val="0000" w:firstRow="0" w:lastRow="0" w:firstColumn="0" w:lastColumn="0" w:noHBand="0" w:noVBand="0"/>
+      </w:tblPr>
+      <w:tblGrid>
+        <w:gridCol w:w="1762"/>
+        <w:gridCol w:w="8085"/>
+      </w:tblGrid>
+      <w:tr>
+        <w:trPr>
+          <w:jc w:val="center"/>
+        </w:trPr>
+        <w:tc>
+          <w:tcPr>
+            <w:tcW w:w="1762" w:type="dxa"/>
+            <w:tcBorders>
+              <w:top w:val="single" w:sz="4" w:space="0" w:color="000000"/>
+              <w:left w:val="single" w:sz="4" w:space="0" w:color="000000"/>
+              <w:bottom w:val="single" w:sz="4" w:space="0" w:color="000000"/>
+              <w:right w:val="single" w:sz="4" w:space="0" w:color="000000"/>
+            </w:tcBorders>
+            <w:shd w:val="clear" w:color="auto" w:fill="F3F3F3"/>
+            <w:vAlign w:val="center"/>
+          </w:tcPr>
+          <w:p>
+            <w:pPr>
+              <w:pBdr>
+                <w:top w:val="nil"/>
+                <w:left w:val="nil"/>
+                <w:bottom w:val="nil"/>
+                <w:right w:val="nil"/>
+                <w:between w:val="nil"/>
+              </w:pBdr>
+              <w:spacing w:after="100"/>
+              <w:rPr>
+                <w:b/>
+                <w:color w:val="000000"/>
+                <w:sz w:val="24"/>
+                <w:szCs w:val="24"/>
+              </w:rPr>
+            </w:pPr>
+            <w:r>
+              <w:rPr>
+                <w:b/>
+                <w:color w:val="000000"/>
+                <w:sz w:val="24"/>
+                <w:szCs w:val="24"/>
+              </w:rPr>
+              <w:t>Nombre</w:t>
+            </w:r>
+          </w:p>
+        </w:tc>
+        <w:tc>
+          <w:tcPr>
+            <w:tcW w:w="8085" w:type="dxa"/>
+            <w:tcBorders>
+              <w:top w:val="single" w:sz="4" w:space="0" w:color="000000"/>
+              <w:left w:val="single" w:sz="4" w:space="0" w:color="000000"/>
+              <w:bottom w:val="single" w:sz="4" w:space="0" w:color="000000"/>
+              <w:right w:val="single" w:sz="4" w:space="0" w:color="000000"/>
+            </w:tcBorders>
+          </w:tcPr>
+          <w:p>
+            <w:pPr>
+              <w:pBdr>
+                <w:top w:val="nil"/>
+                <w:left w:val="nil"/>
+                <w:bottom w:val="nil"/>
+                <w:right w:val="nil"/>
+                <w:between w:val="nil"/>
+              </w:pBdr>
+              <w:spacing w:after="100"/>
+              <w:rPr>
+                <w:b/>
+                <w:color w:val="000000"/>
+                <w:sz w:val="24"/>
+                <w:szCs w:val="24"/>
+              </w:rPr>
+            </w:pPr>
+            <w:r>
+              <w:rPr>
+                <w:b/>
+                <w:color w:val="000000"/>
+                <w:sz w:val="24"/>
+                <w:szCs w:val="24"/>
+              </w:rPr>
+              <w:t>R</w:t>
+            </w:r>
+            <w:r>
+              <w:rPr>
+                <w:b/>
+                <w:color w:val="000000"/>
+                <w:sz w:val="24"/>
+                <w:szCs w:val="24"/>
+              </w:rPr>
+              <w:t>.F</w:t>
+            </w:r>
+            <w:r>
+              <w:rPr>
+                <w:b/>
+                <w:color w:val="000000"/>
+                <w:sz w:val="24"/>
+                <w:szCs w:val="24"/>
+              </w:rPr>
+              <w:t xml:space="preserve">. </w:t>
+            </w:r>
+            <w:r>
+              <w:rPr>
+                <w:b/>
+                <w:color w:val="000000"/>
+                <w:sz w:val="24"/>
+                <w:szCs w:val="24"/>
+              </w:rPr>
+              <w:t>4</w:t>
+            </w:r>
+            <w:r>
+              <w:rPr>
+                <w:b/>
+                <w:color w:val="000000"/>
+                <w:sz w:val="24"/>
+                <w:szCs w:val="24"/>
+              </w:rPr>
+              <w:t xml:space="preserve">. </w:t>
+            </w:r>
+            <w:r>
+              <w:rPr>
+                <w:b/>
+                <w:color w:val="000000"/>
+                <w:sz w:val="24"/>
+                <w:szCs w:val="24"/>
+              </w:rPr>
+              <w:t>Mostrar mejores puntajes</w:t>
+            </w:r>
+            <w:r>
+              <w:rPr>
+                <w:b/>
+                <w:color w:val="000000"/>
+                <w:sz w:val="24"/>
+                <w:szCs w:val="24"/>
+              </w:rPr>
+              <w:t xml:space="preserve"> </w:t>
+            </w:r>
+            <w:r>
+              <w:rPr>
+                <w:b/>
+                <w:color w:val="000000"/>
+                <w:sz w:val="24"/>
+                <w:szCs w:val="24"/>
+              </w:rPr>
+              <w:t>d</w:t>
+            </w:r>
+            <w:r>
+              <w:rPr>
+                <w:b/>
+                <w:color w:val="000000"/>
+                <w:sz w:val="24"/>
+                <w:szCs w:val="24"/>
+              </w:rPr>
+              <w:t xml:space="preserve">el juego </w:t>
+            </w:r>
+          </w:p>
+        </w:tc>
+      </w:tr>
+      <w:tr>
+        <w:trPr>
+          <w:jc w:val="center"/>
+        </w:trPr>
+        <w:tc>
+          <w:tcPr>
+            <w:tcW w:w="1762" w:type="dxa"/>
+            <w:tcBorders>
+              <w:top w:val="single" w:sz="4" w:space="0" w:color="000000"/>
+              <w:left w:val="single" w:sz="4" w:space="0" w:color="000000"/>
+              <w:bottom w:val="single" w:sz="4" w:space="0" w:color="000000"/>
+              <w:right w:val="single" w:sz="4" w:space="0" w:color="000000"/>
+            </w:tcBorders>
+            <w:shd w:val="clear" w:color="auto" w:fill="F3F3F3"/>
+            <w:vAlign w:val="center"/>
+          </w:tcPr>
+          <w:p>
+            <w:pPr>
+              <w:pBdr>
+                <w:top w:val="nil"/>
+                <w:left w:val="nil"/>
+                <w:bottom w:val="nil"/>
+                <w:right w:val="nil"/>
+                <w:between w:val="nil"/>
+              </w:pBdr>
+              <w:spacing w:after="100"/>
+              <w:rPr>
+                <w:b/>
+                <w:color w:val="000000"/>
+                <w:sz w:val="24"/>
+                <w:szCs w:val="24"/>
+              </w:rPr>
+            </w:pPr>
+            <w:r>
+              <w:rPr>
+                <w:b/>
+                <w:color w:val="000000"/>
+                <w:sz w:val="24"/>
+                <w:szCs w:val="24"/>
+              </w:rPr>
+              <w:t>Resumen</w:t>
+            </w:r>
+          </w:p>
+        </w:tc>
+        <w:tc>
+          <w:tcPr>
+            <w:tcW w:w="8085" w:type="dxa"/>
+            <w:tcBorders>
+              <w:top w:val="single" w:sz="4" w:space="0" w:color="000000"/>
+              <w:left w:val="single" w:sz="4" w:space="0" w:color="000000"/>
+              <w:bottom w:val="single" w:sz="4" w:space="0" w:color="000000"/>
+              <w:right w:val="single" w:sz="4" w:space="0" w:color="000000"/>
+            </w:tcBorders>
+          </w:tcPr>
+          <w:p>
+            <w:pPr>
+              <w:pBdr>
+                <w:top w:val="nil"/>
+                <w:left w:val="nil"/>
+                <w:bottom w:val="nil"/>
+                <w:right w:val="nil"/>
+                <w:between w:val="nil"/>
+              </w:pBdr>
+              <w:spacing w:after="100"/>
+              <w:rPr>
+                <w:color w:val="000000"/>
+                <w:sz w:val="24"/>
+                <w:szCs w:val="24"/>
+              </w:rPr>
+            </w:pPr>
+            <w:r>
+              <w:rPr>
+                <w:color w:val="000000"/>
+                <w:sz w:val="24"/>
+                <w:szCs w:val="24"/>
+              </w:rPr>
+              <w:t xml:space="preserve"> El usuario </w:t>
+            </w:r>
+            <w:r>
+              <w:rPr>
+                <w:color w:val="000000"/>
+                <w:sz w:val="24"/>
+                <w:szCs w:val="24"/>
+              </w:rPr>
+              <w:t xml:space="preserve">puede darle clic a la opción de </w:t>
+            </w:r>
+            <w:r>
+              <w:rPr>
+                <w:color w:val="000000"/>
+                <w:sz w:val="24"/>
+                <w:szCs w:val="24"/>
+              </w:rPr>
+              <w:t>mostrar mejores puntajes del</w:t>
+            </w:r>
+            <w:r>
+              <w:rPr>
+                <w:color w:val="000000"/>
+                <w:sz w:val="24"/>
+                <w:szCs w:val="24"/>
+              </w:rPr>
+              <w:t xml:space="preserve"> juego para poder </w:t>
+            </w:r>
+            <w:r>
+              <w:rPr>
+                <w:color w:val="000000"/>
+                <w:sz w:val="24"/>
+                <w:szCs w:val="24"/>
+              </w:rPr>
+              <w:t>verlos</w:t>
+            </w:r>
+            <w:r>
+              <w:rPr>
+                <w:color w:val="000000"/>
+                <w:sz w:val="24"/>
+                <w:szCs w:val="24"/>
+              </w:rPr>
+              <w:t>.</w:t>
+            </w:r>
+          </w:p>
+        </w:tc>
+      </w:tr>
+      <w:tr>
+        <w:trPr>
+          <w:trHeight w:val="300"/>
+          <w:jc w:val="center"/>
+        </w:trPr>
+        <w:tc>
+          <w:tcPr>
+            <w:tcW w:w="9847" w:type="dxa"/>
+            <w:gridSpan w:val="2"/>
+            <w:tcBorders>
+              <w:top w:val="single" w:sz="4" w:space="0" w:color="000000"/>
+              <w:left w:val="single" w:sz="4" w:space="0" w:color="000000"/>
+              <w:bottom w:val="single" w:sz="4" w:space="0" w:color="000000"/>
+              <w:right w:val="single" w:sz="4" w:space="0" w:color="000000"/>
+            </w:tcBorders>
+            <w:shd w:val="clear" w:color="auto" w:fill="737373"/>
+            <w:vAlign w:val="center"/>
+          </w:tcPr>
+          <w:p>
+            <w:pPr>
+              <w:pBdr>
+                <w:top w:val="nil"/>
+                <w:left w:val="nil"/>
+                <w:bottom w:val="nil"/>
+                <w:right w:val="nil"/>
+                <w:between w:val="nil"/>
+              </w:pBdr>
+              <w:spacing w:after="100"/>
+              <w:rPr>
+                <w:b/>
+                <w:color w:val="FFFFFF"/>
+                <w:sz w:val="24"/>
+                <w:szCs w:val="24"/>
+              </w:rPr>
+            </w:pPr>
+            <w:r>
+              <w:rPr>
+                <w:b/>
+                <w:color w:val="FFFFFF"/>
+                <w:sz w:val="24"/>
+                <w:szCs w:val="24"/>
+              </w:rPr>
+              <w:t>Entradas</w:t>
+            </w:r>
+          </w:p>
+        </w:tc>
+      </w:tr>
+      <w:tr>
+        <w:trPr>
+          <w:jc w:val="center"/>
+        </w:trPr>
+        <w:tc>
+          <w:tcPr>
+            <w:tcW w:w="9847" w:type="dxa"/>
+            <w:gridSpan w:val="2"/>
+            <w:tcBorders>
+              <w:top w:val="single" w:sz="4" w:space="0" w:color="000000"/>
+              <w:left w:val="single" w:sz="4" w:space="0" w:color="000000"/>
+              <w:bottom w:val="single" w:sz="4" w:space="0" w:color="000000"/>
+              <w:right w:val="single" w:sz="4" w:space="0" w:color="000000"/>
+            </w:tcBorders>
+          </w:tcPr>
+          <w:p>
+            <w:pPr>
+              <w:pBdr>
+                <w:top w:val="nil"/>
+                <w:left w:val="nil"/>
+                <w:bottom w:val="nil"/>
+                <w:right w:val="nil"/>
+                <w:between w:val="nil"/>
+              </w:pBdr>
+              <w:spacing w:after="100"/>
+              <w:rPr>
+                <w:color w:val="000000"/>
+                <w:sz w:val="24"/>
+                <w:szCs w:val="24"/>
+              </w:rPr>
+            </w:pPr>
+            <w:r>
+              <w:rPr>
+                <w:rFonts w:eastAsia="Calibri"/>
+                <w:sz w:val="24"/>
+                <w:szCs w:val="24"/>
+              </w:rPr>
+              <w:t>-</w:t>
+            </w:r>
+            <w:r>
+              <w:rPr>
+                <w:color w:val="000000"/>
+                <w:sz w:val="24"/>
+                <w:szCs w:val="24"/>
+              </w:rPr>
+              <w:t xml:space="preserve">Clic sobre la opción de </w:t>
+            </w:r>
+            <w:r>
+              <w:rPr>
+                <w:color w:val="000000"/>
+                <w:sz w:val="24"/>
+                <w:szCs w:val="24"/>
+              </w:rPr>
+              <w:t>ver mejores puntajes del juego</w:t>
+            </w:r>
+          </w:p>
+        </w:tc>
+      </w:tr>
+      <w:tr>
+        <w:trPr>
+          <w:trHeight w:val="300"/>
+          <w:jc w:val="center"/>
+        </w:trPr>
+        <w:tc>
+          <w:tcPr>
+            <w:tcW w:w="9847" w:type="dxa"/>
+            <w:gridSpan w:val="2"/>
+            <w:tcBorders>
+              <w:top w:val="single" w:sz="4" w:space="0" w:color="000000"/>
+              <w:left w:val="single" w:sz="4" w:space="0" w:color="000000"/>
+              <w:bottom w:val="single" w:sz="4" w:space="0" w:color="000000"/>
+              <w:right w:val="single" w:sz="4" w:space="0" w:color="000000"/>
+            </w:tcBorders>
+            <w:shd w:val="clear" w:color="auto" w:fill="737373"/>
+            <w:vAlign w:val="center"/>
+          </w:tcPr>
+          <w:p>
+            <w:pPr>
+              <w:pBdr>
+                <w:top w:val="nil"/>
+                <w:left w:val="nil"/>
+                <w:bottom w:val="nil"/>
+                <w:right w:val="nil"/>
+                <w:between w:val="nil"/>
+              </w:pBdr>
+              <w:spacing w:after="100"/>
+              <w:rPr>
+                <w:b/>
+                <w:color w:val="FFFFFF"/>
+                <w:sz w:val="24"/>
+                <w:szCs w:val="24"/>
+              </w:rPr>
+            </w:pPr>
+            <w:r>
+              <w:rPr>
+                <w:b/>
+                <w:color w:val="FFFFFF"/>
+                <w:sz w:val="24"/>
+                <w:szCs w:val="24"/>
+              </w:rPr>
+              <w:t>Resultados</w:t>
+            </w:r>
+          </w:p>
+        </w:tc>
+      </w:tr>
+      <w:tr>
+        <w:trPr>
+          <w:jc w:val="center"/>
+        </w:trPr>
+        <w:tc>
+          <w:tcPr>
+            <w:tcW w:w="9847" w:type="dxa"/>
+            <w:gridSpan w:val="2"/>
+            <w:tcBorders>
+              <w:top w:val="single" w:sz="4" w:space="0" w:color="000000"/>
+              <w:left w:val="single" w:sz="4" w:space="0" w:color="000000"/>
+              <w:bottom w:val="single" w:sz="4" w:space="0" w:color="000000"/>
+              <w:right w:val="single" w:sz="4" w:space="0" w:color="000000"/>
+            </w:tcBorders>
+          </w:tcPr>
+          <w:p>
+            <w:pPr>
+              <w:pBdr>
+                <w:top w:val="nil"/>
+                <w:left w:val="nil"/>
+                <w:bottom w:val="nil"/>
+                <w:right w:val="nil"/>
+                <w:between w:val="nil"/>
+              </w:pBdr>
+              <w:spacing w:after="100"/>
+              <w:rPr>
+                <w:color w:val="000000"/>
+                <w:sz w:val="24"/>
+                <w:szCs w:val="24"/>
+              </w:rPr>
+            </w:pPr>
+            <w:r>
+              <w:rPr>
+                <w:color w:val="000000"/>
+                <w:sz w:val="24"/>
+                <w:szCs w:val="24"/>
+              </w:rPr>
+              <w:t>Mejores puntajes mostrados</w:t>
+            </w:r>
+            <w:r>
+              <w:rPr>
+                <w:color w:val="000000"/>
+                <w:sz w:val="24"/>
+                <w:szCs w:val="24"/>
+              </w:rPr>
+              <w:t>.</w:t>
+            </w:r>
+          </w:p>
+        </w:tc>
+      </w:tr>
+    </w:tbl>
+    <w:p>
+      <w:pPr>
+        <w:pBdr>
+          <w:top w:val="nil"/>
+          <w:left w:val="nil"/>
+          <w:bottom w:val="nil"/>
+          <w:right w:val="nil"/>
+          <w:between w:val="nil"/>
+        </w:pBdr>
+        <w:jc w:val="both"/>
+      </w:pPr>
+    </w:p>
+    <w:p>
+      <w:pPr>
+        <w:pBdr>
+          <w:top w:val="nil"/>
+          <w:left w:val="nil"/>
+          <w:bottom w:val="nil"/>
+          <w:right w:val="nil"/>
+          <w:between w:val="nil"/>
+        </w:pBdr>
+        <w:jc w:val="both"/>
+        <w:rPr>
+          <w:b/>
+          <w:bCs/>
+          <w:sz w:val="24"/>
+          <w:szCs w:val="24"/>
+        </w:rPr>
+      </w:pPr>
+    </w:p>
+    <w:p>
+      <w:pPr>
+        <w:pBdr>
+          <w:top w:val="nil"/>
+          <w:left w:val="nil"/>
+          <w:bottom w:val="nil"/>
+          <w:right w:val="nil"/>
+          <w:between w:val="nil"/>
+        </w:pBdr>
+        <w:jc w:val="both"/>
+        <w:rPr>
+          <w:b/>
+          <w:bCs/>
+          <w:sz w:val="24"/>
+          <w:szCs w:val="24"/>
+        </w:rPr>
+      </w:pPr>
+      <w:r>
+        <w:rPr>
+          <w:b/>
+          <w:bCs/>
+          <w:sz w:val="24"/>
+          <w:szCs w:val="24"/>
+        </w:rPr>
+        <w:t>REQUERIMIENTOS NO FUNCIONALES</w:t>
+      </w:r>
+    </w:p>
+    <w:p>
+      <w:pPr>
+        <w:pBdr>
+          <w:top w:val="nil"/>
+          <w:left w:val="nil"/>
+          <w:bottom w:val="nil"/>
+          <w:right w:val="nil"/>
+          <w:between w:val="nil"/>
+        </w:pBdr>
+        <w:jc w:val="both"/>
+      </w:pPr>
+    </w:p>
+    <w:tbl>
+      <w:tblPr>
+        <w:tblW w:w="9847" w:type="dxa"/>
+        <w:jc w:val="center"/>
+        <w:tblBorders>
+          <w:top w:val="single" w:sz="4" w:space="0" w:color="000000"/>
+          <w:left w:val="single" w:sz="4" w:space="0" w:color="000000"/>
+          <w:bottom w:val="single" w:sz="4" w:space="0" w:color="000000"/>
+          <w:right w:val="single" w:sz="4" w:space="0" w:color="000000"/>
+          <w:insideH w:val="single" w:sz="4" w:space="0" w:color="000000"/>
+          <w:insideV w:val="single" w:sz="4" w:space="0" w:color="000000"/>
+        </w:tblBorders>
+        <w:tblLayout w:type="fixed"/>
+        <w:tblLook w:val="0000" w:firstRow="0" w:lastRow="0" w:firstColumn="0" w:lastColumn="0" w:noHBand="0" w:noVBand="0"/>
+      </w:tblPr>
+      <w:tblGrid>
+        <w:gridCol w:w="1762"/>
+        <w:gridCol w:w="8085"/>
+      </w:tblGrid>
+      <w:tr>
+        <w:trPr>
+          <w:jc w:val="center"/>
+        </w:trPr>
+        <w:tc>
+          <w:tcPr>
+            <w:tcW w:w="1762" w:type="dxa"/>
+            <w:tcBorders>
+              <w:top w:val="single" w:sz="4" w:space="0" w:color="000000"/>
+              <w:left w:val="single" w:sz="4" w:space="0" w:color="000000"/>
+              <w:bottom w:val="single" w:sz="4" w:space="0" w:color="000000"/>
+              <w:right w:val="single" w:sz="4" w:space="0" w:color="000000"/>
+            </w:tcBorders>
+            <w:shd w:val="clear" w:color="auto" w:fill="F3F3F3"/>
+            <w:vAlign w:val="center"/>
+          </w:tcPr>
+          <w:p>
+            <w:pPr>
+              <w:pBdr>
+                <w:top w:val="nil"/>
+                <w:left w:val="nil"/>
+                <w:bottom w:val="nil"/>
+                <w:right w:val="nil"/>
+                <w:between w:val="nil"/>
+              </w:pBdr>
+              <w:spacing w:after="100"/>
+              <w:rPr>
+                <w:b/>
+                <w:color w:val="000000"/>
+                <w:sz w:val="24"/>
+                <w:szCs w:val="24"/>
+              </w:rPr>
+            </w:pPr>
+            <w:r>
+              <w:rPr>
+                <w:b/>
+                <w:color w:val="000000"/>
+                <w:sz w:val="24"/>
+                <w:szCs w:val="24"/>
+              </w:rPr>
+              <w:t>Nombre</w:t>
+            </w:r>
+          </w:p>
+        </w:tc>
+        <w:tc>
+          <w:tcPr>
+            <w:tcW w:w="8085" w:type="dxa"/>
+            <w:tcBorders>
+              <w:top w:val="single" w:sz="4" w:space="0" w:color="000000"/>
+              <w:left w:val="single" w:sz="4" w:space="0" w:color="000000"/>
+              <w:bottom w:val="single" w:sz="4" w:space="0" w:color="000000"/>
+              <w:right w:val="single" w:sz="4" w:space="0" w:color="000000"/>
+            </w:tcBorders>
+          </w:tcPr>
+          <w:p>
+            <w:pPr>
+              <w:pBdr>
+                <w:top w:val="nil"/>
+                <w:left w:val="nil"/>
+                <w:bottom w:val="nil"/>
+                <w:right w:val="nil"/>
+                <w:between w:val="nil"/>
+              </w:pBdr>
+              <w:spacing w:after="100"/>
+              <w:rPr>
+                <w:b/>
+                <w:color w:val="000000"/>
+                <w:sz w:val="24"/>
+                <w:szCs w:val="24"/>
+                <w:lang w:val="es-CO"/>
+              </w:rPr>
+            </w:pPr>
+            <w:r>
+              <w:rPr>
+                <w:b/>
+                <w:color w:val="000000"/>
+                <w:sz w:val="24"/>
+                <w:szCs w:val="24"/>
+              </w:rPr>
+              <w:t>R</w:t>
+            </w:r>
+            <w:r>
+              <w:rPr>
+                <w:b/>
+                <w:color w:val="000000"/>
+                <w:sz w:val="24"/>
+                <w:szCs w:val="24"/>
+              </w:rPr>
+              <w:t>.N</w:t>
+            </w:r>
+            <w:r>
+              <w:rPr>
+                <w:b/>
+                <w:color w:val="000000"/>
+                <w:sz w:val="24"/>
+                <w:szCs w:val="24"/>
+              </w:rPr>
+              <w:t xml:space="preserve">.F. </w:t>
+            </w:r>
+            <w:r>
+              <w:rPr>
+                <w:b/>
+                <w:color w:val="000000"/>
+                <w:sz w:val="24"/>
+                <w:szCs w:val="24"/>
+              </w:rPr>
+              <w:t>1</w:t>
+            </w:r>
+            <w:r>
+              <w:rPr>
+                <w:b/>
+                <w:color w:val="000000"/>
+                <w:sz w:val="24"/>
+                <w:szCs w:val="24"/>
+              </w:rPr>
+              <w:t xml:space="preserve">. </w:t>
+            </w:r>
+            <w:r>
+              <w:rPr>
+                <w:b/>
+                <w:bCs/>
+                <w:color w:val="000000"/>
+                <w:sz w:val="24"/>
+                <w:szCs w:val="24"/>
+                <w:lang w:val="es-CO"/>
+              </w:rPr>
+              <w:t xml:space="preserve">Guardar </w:t>
+            </w:r>
+            <w:r>
+              <w:rPr>
+                <w:b/>
+                <w:bCs/>
+                <w:color w:val="000000"/>
+                <w:sz w:val="24"/>
+                <w:szCs w:val="24"/>
+                <w:lang w:val="es-CO"/>
+              </w:rPr>
+              <w:t>estado</w:t>
+            </w:r>
+            <w:r>
+              <w:rPr>
+                <w:b/>
+                <w:bCs/>
+                <w:color w:val="000000"/>
+                <w:sz w:val="24"/>
+                <w:szCs w:val="24"/>
+                <w:lang w:val="es-CO"/>
+              </w:rPr>
+              <w:t xml:space="preserve"> de</w:t>
+            </w:r>
+            <w:r>
+              <w:rPr>
+                <w:b/>
+                <w:bCs/>
+                <w:color w:val="000000"/>
+                <w:sz w:val="24"/>
+                <w:szCs w:val="24"/>
+                <w:lang w:val="es-CO"/>
+              </w:rPr>
+              <w:t>l</w:t>
+            </w:r>
+            <w:r>
+              <w:rPr>
+                <w:b/>
+                <w:bCs/>
+                <w:color w:val="000000"/>
+                <w:sz w:val="24"/>
+                <w:szCs w:val="24"/>
+                <w:lang w:val="es-CO"/>
+              </w:rPr>
+              <w:t xml:space="preserve"> juego en archivo de texto </w:t>
+            </w:r>
+          </w:p>
+        </w:tc>
+      </w:tr>
+      <w:tr>
+        <w:trPr>
+          <w:jc w:val="center"/>
+        </w:trPr>
+        <w:tc>
+          <w:tcPr>
+            <w:tcW w:w="1762" w:type="dxa"/>
+            <w:tcBorders>
+              <w:top w:val="single" w:sz="4" w:space="0" w:color="000000"/>
+              <w:left w:val="single" w:sz="4" w:space="0" w:color="000000"/>
+              <w:bottom w:val="single" w:sz="4" w:space="0" w:color="000000"/>
+              <w:right w:val="single" w:sz="4" w:space="0" w:color="000000"/>
+            </w:tcBorders>
+            <w:shd w:val="clear" w:color="auto" w:fill="F3F3F3"/>
+            <w:vAlign w:val="center"/>
+          </w:tcPr>
+          <w:p>
+            <w:pPr>
+              <w:pBdr>
+                <w:top w:val="nil"/>
+                <w:left w:val="nil"/>
+                <w:bottom w:val="nil"/>
+                <w:right w:val="nil"/>
+                <w:between w:val="nil"/>
+              </w:pBdr>
+              <w:spacing w:after="100"/>
+              <w:rPr>
+                <w:b/>
+                <w:color w:val="000000"/>
+                <w:sz w:val="24"/>
+                <w:szCs w:val="24"/>
+              </w:rPr>
+            </w:pPr>
+            <w:r>
+              <w:rPr>
+                <w:b/>
+                <w:color w:val="000000"/>
+                <w:sz w:val="24"/>
+                <w:szCs w:val="24"/>
+              </w:rPr>
+              <w:t>Resumen</w:t>
+            </w:r>
+          </w:p>
+        </w:tc>
+        <w:tc>
+          <w:tcPr>
+            <w:tcW w:w="8085" w:type="dxa"/>
+            <w:tcBorders>
+              <w:top w:val="single" w:sz="4" w:space="0" w:color="000000"/>
+              <w:left w:val="single" w:sz="4" w:space="0" w:color="000000"/>
+              <w:bottom w:val="single" w:sz="4" w:space="0" w:color="000000"/>
+              <w:right w:val="single" w:sz="4" w:space="0" w:color="000000"/>
+            </w:tcBorders>
+          </w:tcPr>
+          <w:p>
+            <w:pPr>
+              <w:pBdr>
+                <w:top w:val="nil"/>
+                <w:left w:val="nil"/>
+                <w:bottom w:val="nil"/>
+                <w:right w:val="nil"/>
+                <w:between w:val="nil"/>
+              </w:pBdr>
+              <w:spacing w:after="100"/>
+              <w:rPr>
+                <w:color w:val="000000"/>
+                <w:sz w:val="24"/>
+                <w:szCs w:val="24"/>
+              </w:rPr>
+            </w:pPr>
+            <w:r>
+              <w:rPr>
+                <w:color w:val="000000"/>
+                <w:sz w:val="24"/>
+                <w:szCs w:val="24"/>
+              </w:rPr>
+              <w:t xml:space="preserve"> </w:t>
+            </w:r>
+            <w:r>
+              <w:rPr>
+                <w:color w:val="000000"/>
+                <w:sz w:val="24"/>
+                <w:szCs w:val="24"/>
+              </w:rPr>
+              <w:t>El estado de un juego/partida debe guardarse y cargarse por medio de lectura de archivos de texto plano.</w:t>
+            </w:r>
+          </w:p>
+        </w:tc>
+      </w:tr>
+      <w:tr>
+        <w:trPr>
+          <w:trHeight w:val="300"/>
+          <w:jc w:val="center"/>
+        </w:trPr>
+        <w:tc>
+          <w:tcPr>
+            <w:tcW w:w="9847" w:type="dxa"/>
+            <w:gridSpan w:val="2"/>
+            <w:tcBorders>
+              <w:top w:val="single" w:sz="4" w:space="0" w:color="000000"/>
+              <w:left w:val="single" w:sz="4" w:space="0" w:color="000000"/>
+              <w:bottom w:val="single" w:sz="4" w:space="0" w:color="000000"/>
+              <w:right w:val="single" w:sz="4" w:space="0" w:color="000000"/>
+            </w:tcBorders>
+            <w:shd w:val="clear" w:color="auto" w:fill="737373"/>
+            <w:vAlign w:val="center"/>
+          </w:tcPr>
+          <w:p>
+            <w:pPr>
+              <w:pBdr>
+                <w:top w:val="nil"/>
+                <w:left w:val="nil"/>
+                <w:bottom w:val="nil"/>
+                <w:right w:val="nil"/>
+                <w:between w:val="nil"/>
+              </w:pBdr>
+              <w:spacing w:after="100"/>
+              <w:rPr>
+                <w:b/>
+                <w:color w:val="FFFFFF"/>
+                <w:sz w:val="24"/>
+                <w:szCs w:val="24"/>
+              </w:rPr>
+            </w:pPr>
+            <w:r>
+              <w:rPr>
+                <w:b/>
+                <w:color w:val="FFFFFF"/>
+                <w:sz w:val="24"/>
+                <w:szCs w:val="24"/>
+              </w:rPr>
+              <w:t>Resultados</w:t>
+            </w:r>
+          </w:p>
+        </w:tc>
+      </w:tr>
+      <w:tr>
+        <w:trPr>
+          <w:jc w:val="center"/>
+        </w:trPr>
+        <w:tc>
+          <w:tcPr>
+            <w:tcW w:w="9847" w:type="dxa"/>
+            <w:gridSpan w:val="2"/>
+            <w:tcBorders>
+              <w:top w:val="single" w:sz="4" w:space="0" w:color="000000"/>
+              <w:left w:val="single" w:sz="4" w:space="0" w:color="000000"/>
+              <w:bottom w:val="single" w:sz="4" w:space="0" w:color="000000"/>
+              <w:right w:val="single" w:sz="4" w:space="0" w:color="000000"/>
+            </w:tcBorders>
+          </w:tcPr>
+          <w:p>
+            <w:pPr>
+              <w:pBdr>
+                <w:top w:val="nil"/>
+                <w:left w:val="nil"/>
+                <w:bottom w:val="nil"/>
+                <w:right w:val="nil"/>
+                <w:between w:val="nil"/>
+              </w:pBdr>
+              <w:spacing w:after="100"/>
+              <w:rPr>
+                <w:color w:val="000000"/>
+                <w:sz w:val="24"/>
+                <w:szCs w:val="24"/>
+              </w:rPr>
+            </w:pPr>
+            <w:r>
+              <w:rPr>
+                <w:color w:val="000000"/>
+                <w:sz w:val="24"/>
+                <w:szCs w:val="24"/>
+              </w:rPr>
+              <w:t xml:space="preserve">Estado del juego guardado y cargado por medio de </w:t>
+            </w:r>
+            <w:r>
+              <w:rPr>
+                <w:color w:val="000000"/>
+                <w:sz w:val="24"/>
+                <w:szCs w:val="24"/>
+              </w:rPr>
+              <w:t>lectura de archivos de texto plano.</w:t>
+            </w:r>
+          </w:p>
+        </w:tc>
+      </w:tr>
+    </w:tbl>
+    <w:p>
+      <w:pPr>
+        <w:pBdr>
+          <w:top w:val="nil"/>
+          <w:left w:val="nil"/>
+          <w:bottom w:val="nil"/>
+          <w:right w:val="nil"/>
+          <w:between w:val="nil"/>
+        </w:pBdr>
+        <w:jc w:val="both"/>
+      </w:pPr>
+    </w:p>
+    <w:tbl>
+      <w:tblPr>
+        <w:tblW w:w="9847" w:type="dxa"/>
+        <w:jc w:val="center"/>
+        <w:tblBorders>
+          <w:top w:val="single" w:sz="4" w:space="0" w:color="000000"/>
+          <w:left w:val="single" w:sz="4" w:space="0" w:color="000000"/>
+          <w:bottom w:val="single" w:sz="4" w:space="0" w:color="000000"/>
+          <w:right w:val="single" w:sz="4" w:space="0" w:color="000000"/>
+          <w:insideH w:val="single" w:sz="4" w:space="0" w:color="000000"/>
+          <w:insideV w:val="single" w:sz="4" w:space="0" w:color="000000"/>
+        </w:tblBorders>
+        <w:tblLayout w:type="fixed"/>
+        <w:tblLook w:val="0000" w:firstRow="0" w:lastRow="0" w:firstColumn="0" w:lastColumn="0" w:noHBand="0" w:noVBand="0"/>
+      </w:tblPr>
+      <w:tblGrid>
+        <w:gridCol w:w="1762"/>
+        <w:gridCol w:w="8085"/>
+      </w:tblGrid>
+      <w:tr>
+        <w:trPr>
+          <w:jc w:val="center"/>
+        </w:trPr>
+        <w:tc>
+          <w:tcPr>
+            <w:tcW w:w="1762" w:type="dxa"/>
+            <w:tcBorders>
+              <w:top w:val="single" w:sz="4" w:space="0" w:color="000000"/>
+              <w:left w:val="single" w:sz="4" w:space="0" w:color="000000"/>
+              <w:bottom w:val="single" w:sz="4" w:space="0" w:color="000000"/>
+              <w:right w:val="single" w:sz="4" w:space="0" w:color="000000"/>
+            </w:tcBorders>
+            <w:shd w:val="clear" w:color="auto" w:fill="F3F3F3"/>
+            <w:vAlign w:val="center"/>
+          </w:tcPr>
+          <w:p>
+            <w:pPr>
+              <w:pBdr>
+                <w:top w:val="nil"/>
+                <w:left w:val="nil"/>
+                <w:bottom w:val="nil"/>
+                <w:right w:val="nil"/>
+                <w:between w:val="nil"/>
+              </w:pBdr>
+              <w:spacing w:after="100"/>
+              <w:rPr>
+                <w:b/>
+                <w:color w:val="000000"/>
+                <w:sz w:val="24"/>
+                <w:szCs w:val="24"/>
+              </w:rPr>
+            </w:pPr>
+            <w:r>
+              <w:rPr>
+                <w:b/>
+                <w:color w:val="000000"/>
+                <w:sz w:val="24"/>
+                <w:szCs w:val="24"/>
+              </w:rPr>
+              <w:t>Nombre</w:t>
+            </w:r>
+          </w:p>
+        </w:tc>
+        <w:tc>
+          <w:tcPr>
+            <w:tcW w:w="8085" w:type="dxa"/>
+            <w:tcBorders>
+              <w:top w:val="single" w:sz="4" w:space="0" w:color="000000"/>
+              <w:left w:val="single" w:sz="4" w:space="0" w:color="000000"/>
+              <w:bottom w:val="single" w:sz="4" w:space="0" w:color="000000"/>
+              <w:right w:val="single" w:sz="4" w:space="0" w:color="000000"/>
+            </w:tcBorders>
+          </w:tcPr>
+          <w:p>
+            <w:pPr>
+              <w:pBdr>
+                <w:top w:val="nil"/>
+                <w:left w:val="nil"/>
+                <w:bottom w:val="nil"/>
+                <w:right w:val="nil"/>
+                <w:between w:val="nil"/>
+              </w:pBdr>
+              <w:spacing w:after="100"/>
+              <w:rPr>
+                <w:b/>
+                <w:color w:val="000000"/>
+                <w:sz w:val="24"/>
+                <w:szCs w:val="24"/>
+                <w:lang w:val="es-CO"/>
+              </w:rPr>
+            </w:pPr>
+            <w:r>
+              <w:rPr>
+                <w:b/>
+                <w:color w:val="000000"/>
+                <w:sz w:val="24"/>
+                <w:szCs w:val="24"/>
+              </w:rPr>
+              <w:t xml:space="preserve">R.N.F. </w:t>
+            </w:r>
+            <w:r>
+              <w:rPr>
+                <w:b/>
+                <w:color w:val="000000"/>
+                <w:sz w:val="24"/>
+                <w:szCs w:val="24"/>
+              </w:rPr>
+              <w:t>2</w:t>
+            </w:r>
+            <w:r>
+              <w:rPr>
+                <w:b/>
+                <w:color w:val="000000"/>
+                <w:sz w:val="24"/>
+                <w:szCs w:val="24"/>
+              </w:rPr>
+              <w:t xml:space="preserve">. </w:t>
+            </w:r>
+            <w:r>
+              <w:rPr>
+                <w:b/>
+                <w:bCs/>
+                <w:color w:val="000000"/>
+                <w:sz w:val="24"/>
+                <w:szCs w:val="24"/>
+                <w:lang w:val="es-CO"/>
+              </w:rPr>
+              <w:t xml:space="preserve">Guardar </w:t>
+            </w:r>
+            <w:r>
+              <w:rPr>
+                <w:b/>
+                <w:bCs/>
+                <w:color w:val="000000"/>
+                <w:sz w:val="24"/>
+                <w:szCs w:val="24"/>
+                <w:lang w:val="es-CO"/>
+              </w:rPr>
+              <w:t>mejores puntajes</w:t>
+            </w:r>
+            <w:r>
+              <w:rPr>
+                <w:b/>
+                <w:bCs/>
+                <w:color w:val="000000"/>
+                <w:sz w:val="24"/>
+                <w:szCs w:val="24"/>
+                <w:lang w:val="es-CO"/>
+              </w:rPr>
+              <w:t xml:space="preserve"> </w:t>
+            </w:r>
+            <w:r>
+              <w:rPr>
+                <w:b/>
+                <w:bCs/>
+                <w:color w:val="000000"/>
+                <w:sz w:val="24"/>
+                <w:szCs w:val="24"/>
+                <w:lang w:val="es-CO"/>
+              </w:rPr>
+              <w:t>por serialización</w:t>
+            </w:r>
+          </w:p>
+        </w:tc>
+      </w:tr>
+      <w:tr>
+        <w:trPr>
+          <w:jc w:val="center"/>
+        </w:trPr>
+        <w:tc>
+          <w:tcPr>
+            <w:tcW w:w="1762" w:type="dxa"/>
+            <w:tcBorders>
+              <w:top w:val="single" w:sz="4" w:space="0" w:color="000000"/>
+              <w:left w:val="single" w:sz="4" w:space="0" w:color="000000"/>
+              <w:bottom w:val="single" w:sz="4" w:space="0" w:color="000000"/>
+              <w:right w:val="single" w:sz="4" w:space="0" w:color="000000"/>
+            </w:tcBorders>
+            <w:shd w:val="clear" w:color="auto" w:fill="F3F3F3"/>
+            <w:vAlign w:val="center"/>
+          </w:tcPr>
+          <w:p>
+            <w:pPr>
+              <w:pBdr>
+                <w:top w:val="nil"/>
+                <w:left w:val="nil"/>
+                <w:bottom w:val="nil"/>
+                <w:right w:val="nil"/>
+                <w:between w:val="nil"/>
+              </w:pBdr>
+              <w:spacing w:after="100"/>
+              <w:rPr>
+                <w:b/>
+                <w:color w:val="000000"/>
+                <w:sz w:val="24"/>
+                <w:szCs w:val="24"/>
+              </w:rPr>
+            </w:pPr>
+            <w:r>
+              <w:rPr>
+                <w:b/>
+                <w:color w:val="000000"/>
+                <w:sz w:val="24"/>
+                <w:szCs w:val="24"/>
+              </w:rPr>
+              <w:lastRenderedPageBreak/>
+              <w:t>Resumen</w:t>
+            </w:r>
+          </w:p>
+        </w:tc>
+        <w:tc>
+          <w:tcPr>
+            <w:tcW w:w="8085" w:type="dxa"/>
+            <w:tcBorders>
+              <w:top w:val="single" w:sz="4" w:space="0" w:color="000000"/>
+              <w:left w:val="single" w:sz="4" w:space="0" w:color="000000"/>
+              <w:bottom w:val="single" w:sz="4" w:space="0" w:color="000000"/>
+              <w:right w:val="single" w:sz="4" w:space="0" w:color="000000"/>
+            </w:tcBorders>
+          </w:tcPr>
+          <w:p>
+            <w:pPr>
+              <w:pBdr>
+                <w:top w:val="nil"/>
+                <w:left w:val="nil"/>
+                <w:bottom w:val="nil"/>
+                <w:right w:val="nil"/>
+                <w:between w:val="nil"/>
+              </w:pBdr>
+              <w:spacing w:after="100"/>
+              <w:rPr>
+                <w:color w:val="000000"/>
+                <w:sz w:val="24"/>
+                <w:szCs w:val="24"/>
+              </w:rPr>
+            </w:pPr>
+            <w:r>
+              <w:rPr>
+                <w:color w:val="000000"/>
+                <w:sz w:val="24"/>
+                <w:szCs w:val="24"/>
+              </w:rPr>
+              <w:t xml:space="preserve"> </w:t>
+            </w:r>
+            <w:r>
+              <w:rPr>
+                <w:color w:val="000000"/>
+                <w:sz w:val="24"/>
+                <w:szCs w:val="24"/>
+              </w:rPr>
+              <w:t xml:space="preserve">Los mejores puntajes del juego deben guardarse/cargarse por medio de </w:t>
+            </w:r>
+            <w:proofErr w:type="spellStart"/>
+            <w:r>
+              <w:rPr>
+                <w:color w:val="000000"/>
+                <w:sz w:val="24"/>
+                <w:szCs w:val="24"/>
+              </w:rPr>
+              <w:t>serialización</w:t>
+            </w:r>
+            <w:proofErr w:type="spellEnd"/>
+            <w:r>
+              <w:rPr>
+                <w:color w:val="000000"/>
+                <w:sz w:val="24"/>
+                <w:szCs w:val="24"/>
+              </w:rPr>
+              <w:t>/</w:t>
+            </w:r>
+            <w:proofErr w:type="spellStart"/>
+            <w:r>
+              <w:rPr>
+                <w:color w:val="000000"/>
+                <w:sz w:val="24"/>
+                <w:szCs w:val="24"/>
+              </w:rPr>
+              <w:t>deserialización</w:t>
+            </w:r>
+            <w:proofErr w:type="spellEnd"/>
+            <w:r>
+              <w:rPr>
+                <w:color w:val="000000"/>
+                <w:sz w:val="24"/>
+                <w:szCs w:val="24"/>
+              </w:rPr>
+              <w:t xml:space="preserve"> </w:t>
+            </w:r>
+          </w:p>
+        </w:tc>
+      </w:tr>
+      <w:tr>
+        <w:trPr>
+          <w:trHeight w:val="300"/>
+          <w:jc w:val="center"/>
+        </w:trPr>
+        <w:tc>
+          <w:tcPr>
+            <w:tcW w:w="9847" w:type="dxa"/>
+            <w:gridSpan w:val="2"/>
+            <w:tcBorders>
+              <w:top w:val="single" w:sz="4" w:space="0" w:color="000000"/>
+              <w:left w:val="single" w:sz="4" w:space="0" w:color="000000"/>
+              <w:bottom w:val="single" w:sz="4" w:space="0" w:color="000000"/>
+              <w:right w:val="single" w:sz="4" w:space="0" w:color="000000"/>
+            </w:tcBorders>
+            <w:shd w:val="clear" w:color="auto" w:fill="737373"/>
+            <w:vAlign w:val="center"/>
+          </w:tcPr>
+          <w:p>
+            <w:pPr>
+              <w:pBdr>
+                <w:top w:val="nil"/>
+                <w:left w:val="nil"/>
+                <w:bottom w:val="nil"/>
+                <w:right w:val="nil"/>
+                <w:between w:val="nil"/>
+              </w:pBdr>
+              <w:spacing w:after="100"/>
+              <w:rPr>
+                <w:b/>
+                <w:color w:val="FFFFFF"/>
+                <w:sz w:val="24"/>
+                <w:szCs w:val="24"/>
+              </w:rPr>
+            </w:pPr>
+            <w:r>
+              <w:rPr>
+                <w:b/>
+                <w:color w:val="FFFFFF"/>
+                <w:sz w:val="24"/>
+                <w:szCs w:val="24"/>
+              </w:rPr>
+              <w:t>Resultados</w:t>
+            </w:r>
+          </w:p>
+        </w:tc>
+      </w:tr>
+      <w:tr>
+        <w:trPr>
+          <w:jc w:val="center"/>
+        </w:trPr>
+        <w:tc>
+          <w:tcPr>
+            <w:tcW w:w="9847" w:type="dxa"/>
+            <w:gridSpan w:val="2"/>
+            <w:tcBorders>
+              <w:top w:val="single" w:sz="4" w:space="0" w:color="000000"/>
+              <w:left w:val="single" w:sz="4" w:space="0" w:color="000000"/>
+              <w:bottom w:val="single" w:sz="4" w:space="0" w:color="000000"/>
+              <w:right w:val="single" w:sz="4" w:space="0" w:color="000000"/>
+            </w:tcBorders>
+          </w:tcPr>
+          <w:p>
+            <w:pPr>
+              <w:pBdr>
+                <w:top w:val="nil"/>
+                <w:left w:val="nil"/>
+                <w:bottom w:val="nil"/>
+                <w:right w:val="nil"/>
+                <w:between w:val="nil"/>
+              </w:pBdr>
+              <w:spacing w:after="100"/>
+              <w:rPr>
+                <w:color w:val="000000"/>
+                <w:sz w:val="24"/>
+                <w:szCs w:val="24"/>
+              </w:rPr>
+            </w:pPr>
+            <w:r>
+              <w:rPr>
+                <w:color w:val="000000"/>
+                <w:sz w:val="24"/>
+                <w:szCs w:val="24"/>
+              </w:rPr>
+              <w:t>Mejores puntajes</w:t>
+            </w:r>
+            <w:r>
+              <w:rPr>
+                <w:color w:val="000000"/>
+                <w:sz w:val="24"/>
+                <w:szCs w:val="24"/>
+              </w:rPr>
+              <w:t xml:space="preserve"> guardado</w:t>
+            </w:r>
+            <w:r>
+              <w:rPr>
+                <w:color w:val="000000"/>
+                <w:sz w:val="24"/>
+                <w:szCs w:val="24"/>
+              </w:rPr>
+              <w:t>s/</w:t>
+            </w:r>
+            <w:r>
+              <w:rPr>
+                <w:color w:val="000000"/>
+                <w:sz w:val="24"/>
+                <w:szCs w:val="24"/>
+              </w:rPr>
+              <w:t>cargado</w:t>
+            </w:r>
+            <w:r>
+              <w:rPr>
+                <w:color w:val="000000"/>
+                <w:sz w:val="24"/>
+                <w:szCs w:val="24"/>
+              </w:rPr>
+              <w:t>s</w:t>
+            </w:r>
+            <w:r>
+              <w:rPr>
+                <w:color w:val="000000"/>
+                <w:sz w:val="24"/>
+                <w:szCs w:val="24"/>
+              </w:rPr>
+              <w:t xml:space="preserve"> por medio de </w:t>
+            </w:r>
+            <w:proofErr w:type="spellStart"/>
+            <w:r>
+              <w:rPr>
+                <w:color w:val="000000"/>
+                <w:sz w:val="24"/>
+                <w:szCs w:val="24"/>
+              </w:rPr>
+              <w:t>serialización</w:t>
+            </w:r>
+            <w:proofErr w:type="spellEnd"/>
+            <w:r>
+              <w:rPr>
+                <w:color w:val="000000"/>
+                <w:sz w:val="24"/>
+                <w:szCs w:val="24"/>
+              </w:rPr>
+              <w:t>/</w:t>
+            </w:r>
+            <w:proofErr w:type="spellStart"/>
+            <w:r>
+              <w:rPr>
+                <w:color w:val="000000"/>
+                <w:sz w:val="24"/>
+                <w:szCs w:val="24"/>
+              </w:rPr>
+              <w:t>deserialización</w:t>
+            </w:r>
+            <w:proofErr w:type="spellEnd"/>
+            <w:r>
+              <w:rPr>
+                <w:color w:val="000000"/>
+                <w:sz w:val="24"/>
+                <w:szCs w:val="24"/>
+              </w:rPr>
+              <w:t>.</w:t>
+            </w:r>
+          </w:p>
+        </w:tc>
+      </w:tr>
+    </w:tbl>
+    <w:p>
+      <w:pPr>
+        <w:pBdr>
+          <w:top w:val="nil"/>
+          <w:left w:val="nil"/>
+          <w:bottom w:val="nil"/>
+          <w:right w:val="nil"/>
+          <w:between w:val="nil"/>
+        </w:pBdr>
+        <w:jc w:val="both"/>
+      </w:pPr>
+    </w:p>
+    <w:p>
+      <w:pPr>
+        <w:pBdr>
+          <w:top w:val="nil"/>
+          <w:left w:val="nil"/>
+          <w:bottom w:val="nil"/>
+          <w:right w:val="nil"/>
+          <w:between w:val="nil"/>
+        </w:pBdr>
+        <w:jc w:val="both"/>
+      </w:pPr>
+    </w:p>
+    <w:p>
+      <w:pPr>
+        <w:pBdr>
+          <w:top w:val="nil"/>
+          <w:left w:val="nil"/>
+          <w:bottom w:val="nil"/>
+          <w:right w:val="nil"/>
+          <w:between w:val="nil"/>
+        </w:pBdr>
+        <w:jc w:val="both"/>
+        <w:rPr>
+          <w:b/>
+          <w:bCs/>
+          <w:sz w:val="24"/>
+          <w:szCs w:val="24"/>
+        </w:rPr>
+      </w:pPr>
+      <w:r>
+        <w:rPr>
+          <w:b/>
+          <w:bCs/>
+          <w:sz w:val="24"/>
+          <w:szCs w:val="24"/>
+        </w:rPr>
+        <w:t>TRAZAB</w:t>
+      </w:r>
+      <w:bookmarkStart w:id="0" w:name="_GoBack"/>
+      <w:bookmarkEnd w:id="0"/>
+      <w:r>
+        <w:rPr>
+          <w:b/>
+          <w:bCs/>
+          <w:sz w:val="24"/>
+          <w:szCs w:val="24"/>
+        </w:rPr>
+        <w:t>ILIDAD</w:t>
+      </w:r>
     </w:p>
     <w:sectPr>
       <w:footerReference w:type="default" r:id="rId12"/>
@@ -1572,7 +4691,6 @@
   <w:style w:type="character" w:default="1" w:styleId="Fuentedeprrafopredeter">
     <w:name w:val="Default Paragraph Font"/>
     <w:uiPriority w:val="1"/>
-    <w:semiHidden/>
     <w:unhideWhenUsed/>
   </w:style>
   <w:style w:type="table" w:default="1" w:styleId="Tablanormal">
@@ -1638,6 +4756,19 @@
       <w:color w:val="666666"/>
       <w:sz w:val="30"/>
       <w:szCs w:val="30"/>
+    </w:rPr>
+  </w:style>
+  <w:style w:type="paragraph" w:styleId="NormalWeb">
+    <w:name w:val="Normal (Web)"/>
+    <w:basedOn w:val="Normal"/>
+    <w:uiPriority w:val="99"/>
+    <w:semiHidden/>
+    <w:unhideWhenUsed/>
+    <w:rsid w:val="005B530A"/>
+    <w:rPr>
+      <w:rFonts w:ascii="Times New Roman" w:hAnsi="Times New Roman" w:cs="Times New Roman"/>
+      <w:sz w:val="24"/>
+      <w:szCs w:val="24"/>
     </w:rPr>
   </w:style>
 </w:styles>

</xml_diff>